<commit_message>
Some changes to about page and word doc
</commit_message>
<xml_diff>
--- a/Document - Copy.docx
+++ b/Document - Copy.docx
@@ -1,6 +1,6 @@
 
 <file path=word/document.xml><?xml version="1.0" encoding="utf-8"?>
-<w:document xmlns:wpc="http://schemas.microsoft.com/office/word/2010/wordprocessingCanvas" xmlns:cx="http://schemas.microsoft.com/office/drawing/2014/chartex" xmlns:cx1="http://schemas.microsoft.com/office/drawing/2015/9/8/chartex" xmlns:cx2="http://schemas.microsoft.com/office/drawing/2015/10/21/chartex" xmlns:cx3="http://schemas.microsoft.com/office/drawing/2016/5/9/chartex" xmlns:cx4="http://schemas.microsoft.com/office/drawing/2016/5/10/chartex" xmlns:cx5="http://schemas.microsoft.com/office/drawing/2016/5/11/chartex" xmlns:cx6="http://schemas.microsoft.com/office/drawing/2016/5/12/chartex" xmlns:cx7="http://schemas.microsoft.com/office/drawing/2016/5/13/chartex" xmlns:cx8="http://schemas.microsoft.com/office/drawing/2016/5/14/chartex" xmlns:mc="http://schemas.openxmlformats.org/markup-compatibility/2006" xmlns:aink="http://schemas.microsoft.com/office/drawing/2016/ink" xmlns:am3d="http://schemas.microsoft.com/office/drawing/2017/model3d" xmlns:o="urn:schemas-microsoft-com:office:office" xmlns:oel="http://schemas.microsoft.com/office/2019/extlst" xmlns:r="http://schemas.openxmlformats.org/officeDocument/2006/relationships" xmlns:m="http://schemas.openxmlformats.org/officeDocument/2006/math" xmlns:v="urn:schemas-microsoft-com:vml" xmlns:wp14="http://schemas.microsoft.com/office/word/2010/wordprocessingDrawing" xmlns:wp="http://schemas.openxmlformats.org/drawingml/2006/wordprocessingDrawing" xmlns:w10="urn:schemas-microsoft-com:office:word" xmlns:w="http://schemas.openxmlformats.org/wordprocessingml/2006/main" xmlns:w14="http://schemas.microsoft.com/office/word/2010/wordml" xmlns:w15="http://schemas.microsoft.com/office/word/2012/wordml" xmlns:w16cex="http://schemas.microsoft.com/office/word/2018/wordml/cex" xmlns:w16cid="http://schemas.microsoft.com/office/word/2016/wordml/cid" xmlns:w16="http://schemas.microsoft.com/office/word/2018/wordml" xmlns:w16du="http://schemas.microsoft.com/office/word/2023/wordml/word16du" xmlns:w16sdtdh="http://schemas.microsoft.com/office/word/2020/wordml/sdtdatahash" xmlns:w16se="http://schemas.microsoft.com/office/word/2015/wordml/symex" xmlns:wpg="http://schemas.microsoft.com/office/word/2010/wordprocessingGroup" xmlns:wpi="http://schemas.microsoft.com/office/word/2010/wordprocessingInk" xmlns:wne="http://schemas.microsoft.com/office/word/2006/wordml" xmlns:wps="http://schemas.microsoft.com/office/word/2010/wordprocessingShape" mc:Ignorable="w14 w15 w16se w16cid w16 w16cex w16sdtdh w16du wp14">
+<w:document xmlns:wpc="http://schemas.microsoft.com/office/word/2010/wordprocessingCanvas" xmlns:mc="http://schemas.openxmlformats.org/markup-compatibility/2006" xmlns:o="urn:schemas-microsoft-com:office:office" xmlns:r="http://schemas.openxmlformats.org/officeDocument/2006/relationships" xmlns:m="http://schemas.openxmlformats.org/officeDocument/2006/math" xmlns:v="urn:schemas-microsoft-com:vml" xmlns:wp14="http://schemas.microsoft.com/office/word/2010/wordprocessingDrawing" xmlns:wp="http://schemas.openxmlformats.org/drawingml/2006/wordprocessingDrawing" xmlns:w10="urn:schemas-microsoft-com:office:word" xmlns:w="http://schemas.openxmlformats.org/wordprocessingml/2006/main" xmlns:w14="http://schemas.microsoft.com/office/word/2010/wordml" xmlns:wpg="http://schemas.microsoft.com/office/word/2010/wordprocessingGroup" xmlns:wpi="http://schemas.microsoft.com/office/word/2010/wordprocessingInk" xmlns:wne="http://schemas.microsoft.com/office/word/2006/wordml" xmlns:wps="http://schemas.microsoft.com/office/word/2010/wordprocessingShape" mc:Ignorable="w14 wp14">
   <w:body>
     <w:p>
       <w:pPr>
@@ -13,8 +13,21 @@
     </w:p>
     <w:p/>
     <w:p>
-      <w:r>
-        <w:t xml:space="preserve">Qahraman Taha: My job </w:t>
+      <w:proofErr w:type="spellStart"/>
+      <w:r>
+        <w:t>Qahraman</w:t>
+      </w:r>
+      <w:proofErr w:type="spellEnd"/>
+      <w:r>
+        <w:t xml:space="preserve"> </w:t>
+      </w:r>
+      <w:proofErr w:type="spellStart"/>
+      <w:r>
+        <w:t>Taha</w:t>
+      </w:r>
+      <w:proofErr w:type="spellEnd"/>
+      <w:r>
+        <w:t xml:space="preserve">: My job </w:t>
       </w:r>
       <w:r>
         <w:t>was</w:t>
@@ -35,7 +48,15 @@
         <w:t>Design</w:t>
       </w:r>
       <w:r>
-        <w:t>, Login/Signin and Cart page. I also did some CSS</w:t>
+        <w:t>, Login/</w:t>
+      </w:r>
+      <w:proofErr w:type="spellStart"/>
+      <w:r>
+        <w:t>Signin</w:t>
+      </w:r>
+      <w:proofErr w:type="spellEnd"/>
+      <w:r>
+        <w:t xml:space="preserve"> and Cart page. I also did some CSS</w:t>
       </w:r>
       <w:r>
         <w:t xml:space="preserve"> to </w:t>
@@ -88,10 +109,51 @@
     </w:p>
     <w:p/>
     <w:p>
-      <w:r>
-        <w:t>Bartlomiej Pawlik: My main task was writing the CSS for the various pages of our project website. I also contributed to writing some HTML for most of the pages and updated any HTML which caused issues. My work mainly consisted of structuring and designing each of the pages of our webpage, but also ensuring that the page would be responsive and each page would have a similar styling to each other.</w:t>
+      <w:proofErr w:type="spellStart"/>
+      <w:r>
+        <w:t>Bartlomiej</w:t>
+      </w:r>
+      <w:proofErr w:type="spellEnd"/>
+      <w:r>
+        <w:t xml:space="preserve"> </w:t>
+      </w:r>
+      <w:proofErr w:type="spellStart"/>
+      <w:r>
+        <w:t>Pawlik</w:t>
+      </w:r>
+      <w:proofErr w:type="spellEnd"/>
+      <w:r>
+        <w:t>: My main task was writing the CSS for the various pages of our project website. I also contributed to writing some HTML for most of the pages and updated any HTML which caused issues. My work mainly consisted of structuring and designing each of the pages of our webpage, but also ensuring that the page would be responsive and each page would have a similar styling to each other.</w:t>
       </w:r>
     </w:p>
+    <w:p/>
+    <w:p>
+      <w:r>
+        <w:t xml:space="preserve">Laoi Rafferty: I added </w:t>
+      </w:r>
+      <w:proofErr w:type="spellStart"/>
+      <w:r>
+        <w:t>css</w:t>
+      </w:r>
+      <w:proofErr w:type="spellEnd"/>
+      <w:r>
+        <w:t xml:space="preserve"> to the project to reconfigure elements and make the website look and feel better to use, </w:t>
+      </w:r>
+      <w:proofErr w:type="spellStart"/>
+      <w:r>
+        <w:t>aswell</w:t>
+      </w:r>
+      <w:proofErr w:type="spellEnd"/>
+      <w:r>
+        <w:t xml:space="preserve"> as being more aesthetic an</w:t>
+      </w:r>
+      <w:bookmarkStart w:id="0" w:name="_GoBack"/>
+      <w:bookmarkEnd w:id="0"/>
+      <w:r>
+        <w:t xml:space="preserve">d accessible.  I utilized the structure that was created to assist in design, layout and legibility.  </w:t>
+      </w:r>
+    </w:p>
+    <w:p/>
     <w:sectPr>
       <w:pgSz w:w="12240" w:h="15840"/>
       <w:pgMar w:top="1440" w:right="1440" w:bottom="1440" w:left="1440" w:header="720" w:footer="720" w:gutter="0"/>
@@ -115,7 +177,7 @@
 </file>
 
 <file path=word/styles.xml><?xml version="1.0" encoding="utf-8"?>
-<w:styles xmlns:mc="http://schemas.openxmlformats.org/markup-compatibility/2006" xmlns:r="http://schemas.openxmlformats.org/officeDocument/2006/relationships" xmlns:w="http://schemas.openxmlformats.org/wordprocessingml/2006/main" xmlns:w14="http://schemas.microsoft.com/office/word/2010/wordml" xmlns:w15="http://schemas.microsoft.com/office/word/2012/wordml" xmlns:w16cex="http://schemas.microsoft.com/office/word/2018/wordml/cex" xmlns:w16cid="http://schemas.microsoft.com/office/word/2016/wordml/cid" xmlns:w16="http://schemas.microsoft.com/office/word/2018/wordml" xmlns:w16du="http://schemas.microsoft.com/office/word/2023/wordml/word16du" xmlns:w16sdtdh="http://schemas.microsoft.com/office/word/2020/wordml/sdtdatahash" xmlns:w16se="http://schemas.microsoft.com/office/word/2015/wordml/symex" mc:Ignorable="w14 w15 w16se w16cid w16 w16cex w16sdtdh w16du">
+<w:styles xmlns:mc="http://schemas.openxmlformats.org/markup-compatibility/2006" xmlns:r="http://schemas.openxmlformats.org/officeDocument/2006/relationships" xmlns:w="http://schemas.openxmlformats.org/wordprocessingml/2006/main" xmlns:w14="http://schemas.microsoft.com/office/word/2010/wordml" mc:Ignorable="w14">
   <w:docDefaults>
     <w:rPrDefault>
       <w:rPr>
@@ -131,383 +193,768 @@
       </w:pPr>
     </w:pPrDefault>
   </w:docDefaults>
-  <w:latentStyles w:defLockedState="0" w:defUIPriority="99" w:defSemiHidden="0" w:defUnhideWhenUsed="0" w:defQFormat="0" w:count="376">
-    <w:lsdException w:name="Normal" w:uiPriority="0" w:qFormat="1"/>
-    <w:lsdException w:name="heading 1" w:uiPriority="9" w:qFormat="1"/>
-    <w:lsdException w:name="heading 2" w:semiHidden="1" w:uiPriority="9" w:unhideWhenUsed="1" w:qFormat="1"/>
-    <w:lsdException w:name="heading 3" w:semiHidden="1" w:uiPriority="9" w:unhideWhenUsed="1" w:qFormat="1"/>
-    <w:lsdException w:name="heading 4" w:semiHidden="1" w:uiPriority="9" w:unhideWhenUsed="1" w:qFormat="1"/>
-    <w:lsdException w:name="heading 5" w:semiHidden="1" w:uiPriority="9" w:unhideWhenUsed="1" w:qFormat="1"/>
-    <w:lsdException w:name="heading 6" w:semiHidden="1" w:uiPriority="9" w:unhideWhenUsed="1" w:qFormat="1"/>
-    <w:lsdException w:name="heading 7" w:semiHidden="1" w:uiPriority="9" w:unhideWhenUsed="1" w:qFormat="1"/>
-    <w:lsdException w:name="heading 8" w:semiHidden="1" w:uiPriority="9" w:unhideWhenUsed="1" w:qFormat="1"/>
-    <w:lsdException w:name="heading 9" w:semiHidden="1" w:uiPriority="9" w:unhideWhenUsed="1" w:qFormat="1"/>
-    <w:lsdException w:name="index 1" w:semiHidden="1" w:unhideWhenUsed="1"/>
-    <w:lsdException w:name="index 2" w:semiHidden="1" w:unhideWhenUsed="1"/>
-    <w:lsdException w:name="index 3" w:semiHidden="1" w:unhideWhenUsed="1"/>
-    <w:lsdException w:name="index 4" w:semiHidden="1" w:unhideWhenUsed="1"/>
-    <w:lsdException w:name="index 5" w:semiHidden="1" w:unhideWhenUsed="1"/>
-    <w:lsdException w:name="index 6" w:semiHidden="1" w:unhideWhenUsed="1"/>
-    <w:lsdException w:name="index 7" w:semiHidden="1" w:unhideWhenUsed="1"/>
-    <w:lsdException w:name="index 8" w:semiHidden="1" w:unhideWhenUsed="1"/>
-    <w:lsdException w:name="index 9" w:semiHidden="1" w:unhideWhenUsed="1"/>
-    <w:lsdException w:name="toc 1" w:semiHidden="1" w:uiPriority="39" w:unhideWhenUsed="1"/>
-    <w:lsdException w:name="toc 2" w:semiHidden="1" w:uiPriority="39" w:unhideWhenUsed="1"/>
-    <w:lsdException w:name="toc 3" w:semiHidden="1" w:uiPriority="39" w:unhideWhenUsed="1"/>
-    <w:lsdException w:name="toc 4" w:semiHidden="1" w:uiPriority="39" w:unhideWhenUsed="1"/>
-    <w:lsdException w:name="toc 5" w:semiHidden="1" w:uiPriority="39" w:unhideWhenUsed="1"/>
-    <w:lsdException w:name="toc 6" w:semiHidden="1" w:uiPriority="39" w:unhideWhenUsed="1"/>
-    <w:lsdException w:name="toc 7" w:semiHidden="1" w:uiPriority="39" w:unhideWhenUsed="1"/>
-    <w:lsdException w:name="toc 8" w:semiHidden="1" w:uiPriority="39" w:unhideWhenUsed="1"/>
-    <w:lsdException w:name="toc 9" w:semiHidden="1" w:uiPriority="39" w:unhideWhenUsed="1"/>
-    <w:lsdException w:name="Normal Indent" w:semiHidden="1" w:unhideWhenUsed="1"/>
-    <w:lsdException w:name="footnote text" w:semiHidden="1" w:unhideWhenUsed="1"/>
-    <w:lsdException w:name="annotation text" w:semiHidden="1" w:unhideWhenUsed="1"/>
-    <w:lsdException w:name="header" w:semiHidden="1" w:unhideWhenUsed="1"/>
-    <w:lsdException w:name="footer" w:semiHidden="1" w:unhideWhenUsed="1"/>
-    <w:lsdException w:name="index heading" w:semiHidden="1" w:unhideWhenUsed="1"/>
-    <w:lsdException w:name="caption" w:semiHidden="1" w:uiPriority="35" w:unhideWhenUsed="1" w:qFormat="1"/>
-    <w:lsdException w:name="table of figures" w:semiHidden="1" w:unhideWhenUsed="1"/>
-    <w:lsdException w:name="envelope address" w:semiHidden="1" w:unhideWhenUsed="1"/>
-    <w:lsdException w:name="envelope return" w:semiHidden="1" w:unhideWhenUsed="1"/>
-    <w:lsdException w:name="footnote reference" w:semiHidden="1" w:unhideWhenUsed="1"/>
-    <w:lsdException w:name="annotation reference" w:semiHidden="1" w:unhideWhenUsed="1"/>
-    <w:lsdException w:name="line number" w:semiHidden="1" w:unhideWhenUsed="1"/>
-    <w:lsdException w:name="page number" w:semiHidden="1" w:unhideWhenUsed="1"/>
-    <w:lsdException w:name="endnote reference" w:semiHidden="1" w:unhideWhenUsed="1"/>
-    <w:lsdException w:name="endnote text" w:semiHidden="1" w:unhideWhenUsed="1"/>
-    <w:lsdException w:name="table of authorities" w:semiHidden="1" w:unhideWhenUsed="1"/>
-    <w:lsdException w:name="macro" w:semiHidden="1" w:unhideWhenUsed="1"/>
-    <w:lsdException w:name="toa heading" w:semiHidden="1" w:unhideWhenUsed="1"/>
-    <w:lsdException w:name="List" w:semiHidden="1" w:unhideWhenUsed="1"/>
-    <w:lsdException w:name="List Bullet" w:semiHidden="1" w:unhideWhenUsed="1"/>
-    <w:lsdException w:name="List Number" w:semiHidden="1" w:unhideWhenUsed="1"/>
-    <w:lsdException w:name="List 2" w:semiHidden="1" w:unhideWhenUsed="1"/>
-    <w:lsdException w:name="List 3" w:semiHidden="1" w:unhideWhenUsed="1"/>
-    <w:lsdException w:name="List 4" w:semiHidden="1" w:unhideWhenUsed="1"/>
-    <w:lsdException w:name="List 5" w:semiHidden="1" w:unhideWhenUsed="1"/>
-    <w:lsdException w:name="List Bullet 2" w:semiHidden="1" w:unhideWhenUsed="1"/>
-    <w:lsdException w:name="List Bullet 3" w:semiHidden="1" w:unhideWhenUsed="1"/>
-    <w:lsdException w:name="List Bullet 4" w:semiHidden="1" w:unhideWhenUsed="1"/>
-    <w:lsdException w:name="List Bullet 5" w:semiHidden="1" w:unhideWhenUsed="1"/>
-    <w:lsdException w:name="List Number 2" w:semiHidden="1" w:unhideWhenUsed="1"/>
-    <w:lsdException w:name="List Number 3" w:semiHidden="1" w:unhideWhenUsed="1"/>
-    <w:lsdException w:name="List Number 4" w:semiHidden="1" w:unhideWhenUsed="1"/>
-    <w:lsdException w:name="List Number 5" w:semiHidden="1" w:unhideWhenUsed="1"/>
-    <w:lsdException w:name="Title" w:uiPriority="10" w:qFormat="1"/>
-    <w:lsdException w:name="Closing" w:semiHidden="1" w:unhideWhenUsed="1"/>
-    <w:lsdException w:name="Signature" w:semiHidden="1" w:unhideWhenUsed="1"/>
-    <w:lsdException w:name="Default Paragraph Font" w:semiHidden="1" w:uiPriority="1" w:unhideWhenUsed="1"/>
-    <w:lsdException w:name="Body Text" w:semiHidden="1" w:unhideWhenUsed="1"/>
-    <w:lsdException w:name="Body Text Indent" w:semiHidden="1" w:unhideWhenUsed="1"/>
-    <w:lsdException w:name="List Continue" w:semiHidden="1" w:unhideWhenUsed="1"/>
-    <w:lsdException w:name="List Continue 2" w:semiHidden="1" w:unhideWhenUsed="1"/>
-    <w:lsdException w:name="List Continue 3" w:semiHidden="1" w:unhideWhenUsed="1"/>
-    <w:lsdException w:name="List Continue 4" w:semiHidden="1" w:unhideWhenUsed="1"/>
-    <w:lsdException w:name="List Continue 5" w:semiHidden="1" w:unhideWhenUsed="1"/>
-    <w:lsdException w:name="Message Header" w:semiHidden="1" w:unhideWhenUsed="1"/>
-    <w:lsdException w:name="Subtitle" w:uiPriority="11" w:qFormat="1"/>
-    <w:lsdException w:name="Salutation" w:semiHidden="1" w:unhideWhenUsed="1"/>
-    <w:lsdException w:name="Date" w:semiHidden="1" w:unhideWhenUsed="1"/>
-    <w:lsdException w:name="Body Text First Indent" w:semiHidden="1" w:unhideWhenUsed="1"/>
-    <w:lsdException w:name="Body Text First Indent 2" w:semiHidden="1" w:unhideWhenUsed="1"/>
-    <w:lsdException w:name="Note Heading" w:semiHidden="1" w:unhideWhenUsed="1"/>
-    <w:lsdException w:name="Body Text 2" w:semiHidden="1" w:unhideWhenUsed="1"/>
-    <w:lsdException w:name="Body Text 3" w:semiHidden="1" w:unhideWhenUsed="1"/>
-    <w:lsdException w:name="Body Text Indent 2" w:semiHidden="1" w:unhideWhenUsed="1"/>
-    <w:lsdException w:name="Body Text Indent 3" w:semiHidden="1" w:unhideWhenUsed="1"/>
-    <w:lsdException w:name="Block Text" w:semiHidden="1" w:unhideWhenUsed="1"/>
-    <w:lsdException w:name="Hyperlink" w:semiHidden="1" w:unhideWhenUsed="1"/>
-    <w:lsdException w:name="FollowedHyperlink" w:semiHidden="1" w:unhideWhenUsed="1"/>
-    <w:lsdException w:name="Strong" w:uiPriority="22" w:qFormat="1"/>
-    <w:lsdException w:name="Emphasis" w:uiPriority="20" w:qFormat="1"/>
-    <w:lsdException w:name="Document Map" w:semiHidden="1" w:unhideWhenUsed="1"/>
-    <w:lsdException w:name="Plain Text" w:semiHidden="1" w:unhideWhenUsed="1"/>
-    <w:lsdException w:name="E-mail Signature" w:semiHidden="1" w:unhideWhenUsed="1"/>
-    <w:lsdException w:name="HTML Top of Form" w:semiHidden="1" w:unhideWhenUsed="1"/>
-    <w:lsdException w:name="HTML Bottom of Form" w:semiHidden="1" w:unhideWhenUsed="1"/>
-    <w:lsdException w:name="Normal (Web)" w:semiHidden="1" w:unhideWhenUsed="1"/>
-    <w:lsdException w:name="HTML Acronym" w:semiHidden="1" w:unhideWhenUsed="1"/>
-    <w:lsdException w:name="HTML Address" w:semiHidden="1" w:unhideWhenUsed="1"/>
-    <w:lsdException w:name="HTML Cite" w:semiHidden="1" w:unhideWhenUsed="1"/>
-    <w:lsdException w:name="HTML Code" w:semiHidden="1" w:unhideWhenUsed="1"/>
-    <w:lsdException w:name="HTML Definition" w:semiHidden="1" w:unhideWhenUsed="1"/>
-    <w:lsdException w:name="HTML Keyboard" w:semiHidden="1" w:unhideWhenUsed="1"/>
-    <w:lsdException w:name="HTML Preformatted" w:semiHidden="1" w:unhideWhenUsed="1"/>
-    <w:lsdException w:name="HTML Sample" w:semiHidden="1" w:unhideWhenUsed="1"/>
-    <w:lsdException w:name="HTML Typewriter" w:semiHidden="1" w:unhideWhenUsed="1"/>
-    <w:lsdException w:name="HTML Variable" w:semiHidden="1" w:unhideWhenUsed="1"/>
-    <w:lsdException w:name="Normal Table" w:semiHidden="1" w:unhideWhenUsed="1"/>
-    <w:lsdException w:name="annotation subject" w:semiHidden="1" w:unhideWhenUsed="1"/>
-    <w:lsdException w:name="No List" w:semiHidden="1" w:unhideWhenUsed="1"/>
-    <w:lsdException w:name="Outline List 1" w:semiHidden="1" w:unhideWhenUsed="1"/>
-    <w:lsdException w:name="Outline List 2" w:semiHidden="1" w:unhideWhenUsed="1"/>
-    <w:lsdException w:name="Outline List 3" w:semiHidden="1" w:unhideWhenUsed="1"/>
-    <w:lsdException w:name="Table Simple 1" w:semiHidden="1" w:unhideWhenUsed="1"/>
-    <w:lsdException w:name="Table Simple 2" w:semiHidden="1" w:unhideWhenUsed="1"/>
-    <w:lsdException w:name="Table Simple 3" w:semiHidden="1" w:unhideWhenUsed="1"/>
-    <w:lsdException w:name="Table Classic 1" w:semiHidden="1" w:unhideWhenUsed="1"/>
-    <w:lsdException w:name="Table Classic 2" w:semiHidden="1" w:unhideWhenUsed="1"/>
-    <w:lsdException w:name="Table Classic 3" w:semiHidden="1" w:unhideWhenUsed="1"/>
-    <w:lsdException w:name="Table Classic 4" w:semiHidden="1" w:unhideWhenUsed="1"/>
-    <w:lsdException w:name="Table Colorful 1" w:semiHidden="1" w:unhideWhenUsed="1"/>
-    <w:lsdException w:name="Table Colorful 2" w:semiHidden="1" w:unhideWhenUsed="1"/>
-    <w:lsdException w:name="Table Colorful 3" w:semiHidden="1" w:unhideWhenUsed="1"/>
-    <w:lsdException w:name="Table Columns 1" w:semiHidden="1" w:unhideWhenUsed="1"/>
-    <w:lsdException w:name="Table Columns 2" w:semiHidden="1" w:unhideWhenUsed="1"/>
-    <w:lsdException w:name="Table Columns 3" w:semiHidden="1" w:unhideWhenUsed="1"/>
-    <w:lsdException w:name="Table Columns 4" w:semiHidden="1" w:unhideWhenUsed="1"/>
-    <w:lsdException w:name="Table Columns 5" w:semiHidden="1" w:unhideWhenUsed="1"/>
-    <w:lsdException w:name="Table Grid 1" w:semiHidden="1" w:unhideWhenUsed="1"/>
-    <w:lsdException w:name="Table Grid 2" w:semiHidden="1" w:unhideWhenUsed="1"/>
-    <w:lsdException w:name="Table Grid 3" w:semiHidden="1" w:unhideWhenUsed="1"/>
-    <w:lsdException w:name="Table Grid 4" w:semiHidden="1" w:unhideWhenUsed="1"/>
-    <w:lsdException w:name="Table Grid 5" w:semiHidden="1" w:unhideWhenUsed="1"/>
-    <w:lsdException w:name="Table Grid 6" w:semiHidden="1" w:unhideWhenUsed="1"/>
-    <w:lsdException w:name="Table Grid 7" w:semiHidden="1" w:unhideWhenUsed="1"/>
-    <w:lsdException w:name="Table Grid 8" w:semiHidden="1" w:unhideWhenUsed="1"/>
-    <w:lsdException w:name="Table List 1" w:semiHidden="1" w:unhideWhenUsed="1"/>
-    <w:lsdException w:name="Table List 2" w:semiHidden="1" w:unhideWhenUsed="1"/>
-    <w:lsdException w:name="Table List 3" w:semiHidden="1" w:unhideWhenUsed="1"/>
-    <w:lsdException w:name="Table List 4" w:semiHidden="1" w:unhideWhenUsed="1"/>
-    <w:lsdException w:name="Table List 5" w:semiHidden="1" w:unhideWhenUsed="1"/>
-    <w:lsdException w:name="Table List 6" w:semiHidden="1" w:unhideWhenUsed="1"/>
-    <w:lsdException w:name="Table List 7" w:semiHidden="1" w:unhideWhenUsed="1"/>
-    <w:lsdException w:name="Table List 8" w:semiHidden="1" w:unhideWhenUsed="1"/>
-    <w:lsdException w:name="Table 3D effects 1" w:semiHidden="1" w:unhideWhenUsed="1"/>
-    <w:lsdException w:name="Table 3D effects 2" w:semiHidden="1" w:unhideWhenUsed="1"/>
-    <w:lsdException w:name="Table 3D effects 3" w:semiHidden="1" w:unhideWhenUsed="1"/>
-    <w:lsdException w:name="Table Contemporary" w:semiHidden="1" w:unhideWhenUsed="1"/>
-    <w:lsdException w:name="Table Elegant" w:semiHidden="1" w:unhideWhenUsed="1"/>
-    <w:lsdException w:name="Table Professional" w:semiHidden="1" w:unhideWhenUsed="1"/>
-    <w:lsdException w:name="Table Subtle 1" w:semiHidden="1" w:unhideWhenUsed="1"/>
-    <w:lsdException w:name="Table Subtle 2" w:semiHidden="1" w:unhideWhenUsed="1"/>
-    <w:lsdException w:name="Table Web 1" w:semiHidden="1" w:unhideWhenUsed="1"/>
-    <w:lsdException w:name="Table Web 2" w:semiHidden="1" w:unhideWhenUsed="1"/>
-    <w:lsdException w:name="Table Web 3" w:semiHidden="1" w:unhideWhenUsed="1"/>
-    <w:lsdException w:name="Balloon Text" w:semiHidden="1" w:unhideWhenUsed="1"/>
-    <w:lsdException w:name="Table Grid" w:uiPriority="39"/>
-    <w:lsdException w:name="Table Theme" w:semiHidden="1" w:unhideWhenUsed="1"/>
-    <w:lsdException w:name="Placeholder Text" w:semiHidden="1"/>
-    <w:lsdException w:name="No Spacing" w:uiPriority="1" w:qFormat="1"/>
-    <w:lsdException w:name="Light Shading" w:uiPriority="60"/>
-    <w:lsdException w:name="Light List" w:uiPriority="61"/>
-    <w:lsdException w:name="Light Grid" w:uiPriority="62"/>
-    <w:lsdException w:name="Medium Shading 1" w:uiPriority="63"/>
-    <w:lsdException w:name="Medium Shading 2" w:uiPriority="64"/>
-    <w:lsdException w:name="Medium List 1" w:uiPriority="65"/>
-    <w:lsdException w:name="Medium List 2" w:uiPriority="66"/>
-    <w:lsdException w:name="Medium Grid 1" w:uiPriority="67"/>
-    <w:lsdException w:name="Medium Grid 2" w:uiPriority="68"/>
-    <w:lsdException w:name="Medium Grid 3" w:uiPriority="69"/>
-    <w:lsdException w:name="Dark List" w:uiPriority="70"/>
-    <w:lsdException w:name="Colorful Shading" w:uiPriority="71"/>
-    <w:lsdException w:name="Colorful List" w:uiPriority="72"/>
-    <w:lsdException w:name="Colorful Grid" w:uiPriority="73"/>
-    <w:lsdException w:name="Light Shading Accent 1" w:uiPriority="60"/>
-    <w:lsdException w:name="Light List Accent 1" w:uiPriority="61"/>
-    <w:lsdException w:name="Light Grid Accent 1" w:uiPriority="62"/>
-    <w:lsdException w:name="Medium Shading 1 Accent 1" w:uiPriority="63"/>
-    <w:lsdException w:name="Medium Shading 2 Accent 1" w:uiPriority="64"/>
-    <w:lsdException w:name="Medium List 1 Accent 1" w:uiPriority="65"/>
-    <w:lsdException w:name="Revision" w:semiHidden="1"/>
-    <w:lsdException w:name="List Paragraph" w:uiPriority="34" w:qFormat="1"/>
-    <w:lsdException w:name="Quote" w:uiPriority="29" w:qFormat="1"/>
-    <w:lsdException w:name="Intense Quote" w:uiPriority="30" w:qFormat="1"/>
-    <w:lsdException w:name="Medium List 2 Accent 1" w:uiPriority="66"/>
-    <w:lsdException w:name="Medium Grid 1 Accent 1" w:uiPriority="67"/>
-    <w:lsdException w:name="Medium Grid 2 Accent 1" w:uiPriority="68"/>
-    <w:lsdException w:name="Medium Grid 3 Accent 1" w:uiPriority="69"/>
-    <w:lsdException w:name="Dark List Accent 1" w:uiPriority="70"/>
-    <w:lsdException w:name="Colorful Shading Accent 1" w:uiPriority="71"/>
-    <w:lsdException w:name="Colorful List Accent 1" w:uiPriority="72"/>
-    <w:lsdException w:name="Colorful Grid Accent 1" w:uiPriority="73"/>
-    <w:lsdException w:name="Light Shading Accent 2" w:uiPriority="60"/>
-    <w:lsdException w:name="Light List Accent 2" w:uiPriority="61"/>
-    <w:lsdException w:name="Light Grid Accent 2" w:uiPriority="62"/>
-    <w:lsdException w:name="Medium Shading 1 Accent 2" w:uiPriority="63"/>
-    <w:lsdException w:name="Medium Shading 2 Accent 2" w:uiPriority="64"/>
-    <w:lsdException w:name="Medium List 1 Accent 2" w:uiPriority="65"/>
-    <w:lsdException w:name="Medium List 2 Accent 2" w:uiPriority="66"/>
-    <w:lsdException w:name="Medium Grid 1 Accent 2" w:uiPriority="67"/>
-    <w:lsdException w:name="Medium Grid 2 Accent 2" w:uiPriority="68"/>
-    <w:lsdException w:name="Medium Grid 3 Accent 2" w:uiPriority="69"/>
-    <w:lsdException w:name="Dark List Accent 2" w:uiPriority="70"/>
-    <w:lsdException w:name="Colorful Shading Accent 2" w:uiPriority="71"/>
-    <w:lsdException w:name="Colorful List Accent 2" w:uiPriority="72"/>
-    <w:lsdException w:name="Colorful Grid Accent 2" w:uiPriority="73"/>
-    <w:lsdException w:name="Light Shading Accent 3" w:uiPriority="60"/>
-    <w:lsdException w:name="Light List Accent 3" w:uiPriority="61"/>
-    <w:lsdException w:name="Light Grid Accent 3" w:uiPriority="62"/>
-    <w:lsdException w:name="Medium Shading 1 Accent 3" w:uiPriority="63"/>
-    <w:lsdException w:name="Medium Shading 2 Accent 3" w:uiPriority="64"/>
-    <w:lsdException w:name="Medium List 1 Accent 3" w:uiPriority="65"/>
-    <w:lsdException w:name="Medium List 2 Accent 3" w:uiPriority="66"/>
-    <w:lsdException w:name="Medium Grid 1 Accent 3" w:uiPriority="67"/>
-    <w:lsdException w:name="Medium Grid 2 Accent 3" w:uiPriority="68"/>
-    <w:lsdException w:name="Medium Grid 3 Accent 3" w:uiPriority="69"/>
-    <w:lsdException w:name="Dark List Accent 3" w:uiPriority="70"/>
-    <w:lsdException w:name="Colorful Shading Accent 3" w:uiPriority="71"/>
-    <w:lsdException w:name="Colorful List Accent 3" w:uiPriority="72"/>
-    <w:lsdException w:name="Colorful Grid Accent 3" w:uiPriority="73"/>
-    <w:lsdException w:name="Light Shading Accent 4" w:uiPriority="60"/>
-    <w:lsdException w:name="Light List Accent 4" w:uiPriority="61"/>
-    <w:lsdException w:name="Light Grid Accent 4" w:uiPriority="62"/>
-    <w:lsdException w:name="Medium Shading 1 Accent 4" w:uiPriority="63"/>
-    <w:lsdException w:name="Medium Shading 2 Accent 4" w:uiPriority="64"/>
-    <w:lsdException w:name="Medium List 1 Accent 4" w:uiPriority="65"/>
-    <w:lsdException w:name="Medium List 2 Accent 4" w:uiPriority="66"/>
-    <w:lsdException w:name="Medium Grid 1 Accent 4" w:uiPriority="67"/>
-    <w:lsdException w:name="Medium Grid 2 Accent 4" w:uiPriority="68"/>
-    <w:lsdException w:name="Medium Grid 3 Accent 4" w:uiPriority="69"/>
-    <w:lsdException w:name="Dark List Accent 4" w:uiPriority="70"/>
-    <w:lsdException w:name="Colorful Shading Accent 4" w:uiPriority="71"/>
-    <w:lsdException w:name="Colorful List Accent 4" w:uiPriority="72"/>
-    <w:lsdException w:name="Colorful Grid Accent 4" w:uiPriority="73"/>
-    <w:lsdException w:name="Light Shading Accent 5" w:uiPriority="60"/>
-    <w:lsdException w:name="Light List Accent 5" w:uiPriority="61"/>
-    <w:lsdException w:name="Light Grid Accent 5" w:uiPriority="62"/>
-    <w:lsdException w:name="Medium Shading 1 Accent 5" w:uiPriority="63"/>
-    <w:lsdException w:name="Medium Shading 2 Accent 5" w:uiPriority="64"/>
-    <w:lsdException w:name="Medium List 1 Accent 5" w:uiPriority="65"/>
-    <w:lsdException w:name="Medium List 2 Accent 5" w:uiPriority="66"/>
-    <w:lsdException w:name="Medium Grid 1 Accent 5" w:uiPriority="67"/>
-    <w:lsdException w:name="Medium Grid 2 Accent 5" w:uiPriority="68"/>
-    <w:lsdException w:name="Medium Grid 3 Accent 5" w:uiPriority="69"/>
-    <w:lsdException w:name="Dark List Accent 5" w:uiPriority="70"/>
-    <w:lsdException w:name="Colorful Shading Accent 5" w:uiPriority="71"/>
-    <w:lsdException w:name="Colorful List Accent 5" w:uiPriority="72"/>
-    <w:lsdException w:name="Colorful Grid Accent 5" w:uiPriority="73"/>
-    <w:lsdException w:name="Light Shading Accent 6" w:uiPriority="60"/>
-    <w:lsdException w:name="Light List Accent 6" w:uiPriority="61"/>
-    <w:lsdException w:name="Light Grid Accent 6" w:uiPriority="62"/>
-    <w:lsdException w:name="Medium Shading 1 Accent 6" w:uiPriority="63"/>
-    <w:lsdException w:name="Medium Shading 2 Accent 6" w:uiPriority="64"/>
-    <w:lsdException w:name="Medium List 1 Accent 6" w:uiPriority="65"/>
-    <w:lsdException w:name="Medium List 2 Accent 6" w:uiPriority="66"/>
-    <w:lsdException w:name="Medium Grid 1 Accent 6" w:uiPriority="67"/>
-    <w:lsdException w:name="Medium Grid 2 Accent 6" w:uiPriority="68"/>
-    <w:lsdException w:name="Medium Grid 3 Accent 6" w:uiPriority="69"/>
-    <w:lsdException w:name="Dark List Accent 6" w:uiPriority="70"/>
-    <w:lsdException w:name="Colorful Shading Accent 6" w:uiPriority="71"/>
-    <w:lsdException w:name="Colorful List Accent 6" w:uiPriority="72"/>
-    <w:lsdException w:name="Colorful Grid Accent 6" w:uiPriority="73"/>
-    <w:lsdException w:name="Subtle Emphasis" w:uiPriority="19" w:qFormat="1"/>
-    <w:lsdException w:name="Intense Emphasis" w:uiPriority="21" w:qFormat="1"/>
-    <w:lsdException w:name="Subtle Reference" w:uiPriority="31" w:qFormat="1"/>
-    <w:lsdException w:name="Intense Reference" w:uiPriority="32" w:qFormat="1"/>
-    <w:lsdException w:name="Book Title" w:uiPriority="33" w:qFormat="1"/>
-    <w:lsdException w:name="Bibliography" w:semiHidden="1" w:uiPriority="37" w:unhideWhenUsed="1"/>
-    <w:lsdException w:name="TOC Heading" w:semiHidden="1" w:uiPriority="39" w:unhideWhenUsed="1" w:qFormat="1"/>
-    <w:lsdException w:name="Plain Table 1" w:uiPriority="41"/>
-    <w:lsdException w:name="Plain Table 2" w:uiPriority="42"/>
-    <w:lsdException w:name="Plain Table 3" w:uiPriority="43"/>
-    <w:lsdException w:name="Plain Table 4" w:uiPriority="44"/>
-    <w:lsdException w:name="Plain Table 5" w:uiPriority="45"/>
-    <w:lsdException w:name="Grid Table Light" w:uiPriority="40"/>
-    <w:lsdException w:name="Grid Table 1 Light" w:uiPriority="46"/>
-    <w:lsdException w:name="Grid Table 2" w:uiPriority="47"/>
-    <w:lsdException w:name="Grid Table 3" w:uiPriority="48"/>
-    <w:lsdException w:name="Grid Table 4" w:uiPriority="49"/>
-    <w:lsdException w:name="Grid Table 5 Dark" w:uiPriority="50"/>
-    <w:lsdException w:name="Grid Table 6 Colorful" w:uiPriority="51"/>
-    <w:lsdException w:name="Grid Table 7 Colorful" w:uiPriority="52"/>
-    <w:lsdException w:name="Grid Table 1 Light Accent 1" w:uiPriority="46"/>
-    <w:lsdException w:name="Grid Table 2 Accent 1" w:uiPriority="47"/>
-    <w:lsdException w:name="Grid Table 3 Accent 1" w:uiPriority="48"/>
-    <w:lsdException w:name="Grid Table 4 Accent 1" w:uiPriority="49"/>
-    <w:lsdException w:name="Grid Table 5 Dark Accent 1" w:uiPriority="50"/>
-    <w:lsdException w:name="Grid Table 6 Colorful Accent 1" w:uiPriority="51"/>
-    <w:lsdException w:name="Grid Table 7 Colorful Accent 1" w:uiPriority="52"/>
-    <w:lsdException w:name="Grid Table 1 Light Accent 2" w:uiPriority="46"/>
-    <w:lsdException w:name="Grid Table 2 Accent 2" w:uiPriority="47"/>
-    <w:lsdException w:name="Grid Table 3 Accent 2" w:uiPriority="48"/>
-    <w:lsdException w:name="Grid Table 4 Accent 2" w:uiPriority="49"/>
-    <w:lsdException w:name="Grid Table 5 Dark Accent 2" w:uiPriority="50"/>
-    <w:lsdException w:name="Grid Table 6 Colorful Accent 2" w:uiPriority="51"/>
-    <w:lsdException w:name="Grid Table 7 Colorful Accent 2" w:uiPriority="52"/>
-    <w:lsdException w:name="Grid Table 1 Light Accent 3" w:uiPriority="46"/>
-    <w:lsdException w:name="Grid Table 2 Accent 3" w:uiPriority="47"/>
-    <w:lsdException w:name="Grid Table 3 Accent 3" w:uiPriority="48"/>
-    <w:lsdException w:name="Grid Table 4 Accent 3" w:uiPriority="49"/>
-    <w:lsdException w:name="Grid Table 5 Dark Accent 3" w:uiPriority="50"/>
-    <w:lsdException w:name="Grid Table 6 Colorful Accent 3" w:uiPriority="51"/>
-    <w:lsdException w:name="Grid Table 7 Colorful Accent 3" w:uiPriority="52"/>
-    <w:lsdException w:name="Grid Table 1 Light Accent 4" w:uiPriority="46"/>
-    <w:lsdException w:name="Grid Table 2 Accent 4" w:uiPriority="47"/>
-    <w:lsdException w:name="Grid Table 3 Accent 4" w:uiPriority="48"/>
-    <w:lsdException w:name="Grid Table 4 Accent 4" w:uiPriority="49"/>
-    <w:lsdException w:name="Grid Table 5 Dark Accent 4" w:uiPriority="50"/>
-    <w:lsdException w:name="Grid Table 6 Colorful Accent 4" w:uiPriority="51"/>
-    <w:lsdException w:name="Grid Table 7 Colorful Accent 4" w:uiPriority="52"/>
-    <w:lsdException w:name="Grid Table 1 Light Accent 5" w:uiPriority="46"/>
-    <w:lsdException w:name="Grid Table 2 Accent 5" w:uiPriority="47"/>
-    <w:lsdException w:name="Grid Table 3 Accent 5" w:uiPriority="48"/>
-    <w:lsdException w:name="Grid Table 4 Accent 5" w:uiPriority="49"/>
-    <w:lsdException w:name="Grid Table 5 Dark Accent 5" w:uiPriority="50"/>
-    <w:lsdException w:name="Grid Table 6 Colorful Accent 5" w:uiPriority="51"/>
-    <w:lsdException w:name="Grid Table 7 Colorful Accent 5" w:uiPriority="52"/>
-    <w:lsdException w:name="Grid Table 1 Light Accent 6" w:uiPriority="46"/>
-    <w:lsdException w:name="Grid Table 2 Accent 6" w:uiPriority="47"/>
-    <w:lsdException w:name="Grid Table 3 Accent 6" w:uiPriority="48"/>
-    <w:lsdException w:name="Grid Table 4 Accent 6" w:uiPriority="49"/>
-    <w:lsdException w:name="Grid Table 5 Dark Accent 6" w:uiPriority="50"/>
-    <w:lsdException w:name="Grid Table 6 Colorful Accent 6" w:uiPriority="51"/>
-    <w:lsdException w:name="Grid Table 7 Colorful Accent 6" w:uiPriority="52"/>
-    <w:lsdException w:name="List Table 1 Light" w:uiPriority="46"/>
-    <w:lsdException w:name="List Table 2" w:uiPriority="47"/>
-    <w:lsdException w:name="List Table 3" w:uiPriority="48"/>
-    <w:lsdException w:name="List Table 4" w:uiPriority="49"/>
-    <w:lsdException w:name="List Table 5 Dark" w:uiPriority="50"/>
-    <w:lsdException w:name="List Table 6 Colorful" w:uiPriority="51"/>
-    <w:lsdException w:name="List Table 7 Colorful" w:uiPriority="52"/>
-    <w:lsdException w:name="List Table 1 Light Accent 1" w:uiPriority="46"/>
-    <w:lsdException w:name="List Table 2 Accent 1" w:uiPriority="47"/>
-    <w:lsdException w:name="List Table 3 Accent 1" w:uiPriority="48"/>
-    <w:lsdException w:name="List Table 4 Accent 1" w:uiPriority="49"/>
-    <w:lsdException w:name="List Table 5 Dark Accent 1" w:uiPriority="50"/>
-    <w:lsdException w:name="List Table 6 Colorful Accent 1" w:uiPriority="51"/>
-    <w:lsdException w:name="List Table 7 Colorful Accent 1" w:uiPriority="52"/>
-    <w:lsdException w:name="List Table 1 Light Accent 2" w:uiPriority="46"/>
-    <w:lsdException w:name="List Table 2 Accent 2" w:uiPriority="47"/>
-    <w:lsdException w:name="List Table 3 Accent 2" w:uiPriority="48"/>
-    <w:lsdException w:name="List Table 4 Accent 2" w:uiPriority="49"/>
-    <w:lsdException w:name="List Table 5 Dark Accent 2" w:uiPriority="50"/>
-    <w:lsdException w:name="List Table 6 Colorful Accent 2" w:uiPriority="51"/>
-    <w:lsdException w:name="List Table 7 Colorful Accent 2" w:uiPriority="52"/>
-    <w:lsdException w:name="List Table 1 Light Accent 3" w:uiPriority="46"/>
-    <w:lsdException w:name="List Table 2 Accent 3" w:uiPriority="47"/>
-    <w:lsdException w:name="List Table 3 Accent 3" w:uiPriority="48"/>
-    <w:lsdException w:name="List Table 4 Accent 3" w:uiPriority="49"/>
-    <w:lsdException w:name="List Table 5 Dark Accent 3" w:uiPriority="50"/>
-    <w:lsdException w:name="List Table 6 Colorful Accent 3" w:uiPriority="51"/>
-    <w:lsdException w:name="List Table 7 Colorful Accent 3" w:uiPriority="52"/>
-    <w:lsdException w:name="List Table 1 Light Accent 4" w:uiPriority="46"/>
-    <w:lsdException w:name="List Table 2 Accent 4" w:uiPriority="47"/>
-    <w:lsdException w:name="List Table 3 Accent 4" w:uiPriority="48"/>
-    <w:lsdException w:name="List Table 4 Accent 4" w:uiPriority="49"/>
-    <w:lsdException w:name="List Table 5 Dark Accent 4" w:uiPriority="50"/>
-    <w:lsdException w:name="List Table 6 Colorful Accent 4" w:uiPriority="51"/>
-    <w:lsdException w:name="List Table 7 Colorful Accent 4" w:uiPriority="52"/>
-    <w:lsdException w:name="List Table 1 Light Accent 5" w:uiPriority="46"/>
-    <w:lsdException w:name="List Table 2 Accent 5" w:uiPriority="47"/>
-    <w:lsdException w:name="List Table 3 Accent 5" w:uiPriority="48"/>
-    <w:lsdException w:name="List Table 4 Accent 5" w:uiPriority="49"/>
-    <w:lsdException w:name="List Table 5 Dark Accent 5" w:uiPriority="50"/>
-    <w:lsdException w:name="List Table 6 Colorful Accent 5" w:uiPriority="51"/>
-    <w:lsdException w:name="List Table 7 Colorful Accent 5" w:uiPriority="52"/>
-    <w:lsdException w:name="List Table 1 Light Accent 6" w:uiPriority="46"/>
-    <w:lsdException w:name="List Table 2 Accent 6" w:uiPriority="47"/>
-    <w:lsdException w:name="List Table 3 Accent 6" w:uiPriority="48"/>
-    <w:lsdException w:name="List Table 4 Accent 6" w:uiPriority="49"/>
-    <w:lsdException w:name="List Table 5 Dark Accent 6" w:uiPriority="50"/>
-    <w:lsdException w:name="List Table 6 Colorful Accent 6" w:uiPriority="51"/>
-    <w:lsdException w:name="List Table 7 Colorful Accent 6" w:uiPriority="52"/>
-    <w:lsdException w:name="Mention" w:semiHidden="1" w:unhideWhenUsed="1"/>
-    <w:lsdException w:name="Smart Hyperlink" w:semiHidden="1" w:unhideWhenUsed="1"/>
-    <w:lsdException w:name="Hashtag" w:semiHidden="1" w:unhideWhenUsed="1"/>
-    <w:lsdException w:name="Unresolved Mention" w:semiHidden="1" w:unhideWhenUsed="1"/>
-    <w:lsdException w:name="Smart Link" w:semiHidden="1" w:unhideWhenUsed="1"/>
+  <w:latentStyles w:defLockedState="0" w:defUIPriority="99" w:defSemiHidden="1" w:defUnhideWhenUsed="1" w:defQFormat="0" w:count="267">
+    <w:lsdException w:name="Normal" w:semiHidden="0" w:uiPriority="0" w:unhideWhenUsed="0" w:qFormat="1"/>
+    <w:lsdException w:name="heading 1" w:semiHidden="0" w:uiPriority="9" w:unhideWhenUsed="0" w:qFormat="1"/>
+    <w:lsdException w:name="heading 2" w:uiPriority="9" w:qFormat="1"/>
+    <w:lsdException w:name="heading 3" w:uiPriority="9" w:qFormat="1"/>
+    <w:lsdException w:name="heading 4" w:uiPriority="9" w:qFormat="1"/>
+    <w:lsdException w:name="heading 5" w:uiPriority="9" w:qFormat="1"/>
+    <w:lsdException w:name="heading 6" w:uiPriority="9" w:qFormat="1"/>
+    <w:lsdException w:name="heading 7" w:uiPriority="9" w:qFormat="1"/>
+    <w:lsdException w:name="heading 8" w:uiPriority="9" w:qFormat="1"/>
+    <w:lsdException w:name="heading 9" w:uiPriority="9" w:qFormat="1"/>
+    <w:lsdException w:name="toc 1" w:uiPriority="39"/>
+    <w:lsdException w:name="toc 2" w:uiPriority="39"/>
+    <w:lsdException w:name="toc 3" w:uiPriority="39"/>
+    <w:lsdException w:name="toc 4" w:uiPriority="39"/>
+    <w:lsdException w:name="toc 5" w:uiPriority="39"/>
+    <w:lsdException w:name="toc 6" w:uiPriority="39"/>
+    <w:lsdException w:name="toc 7" w:uiPriority="39"/>
+    <w:lsdException w:name="toc 8" w:uiPriority="39"/>
+    <w:lsdException w:name="toc 9" w:uiPriority="39"/>
+    <w:lsdException w:name="caption" w:uiPriority="35" w:qFormat="1"/>
+    <w:lsdException w:name="Title" w:semiHidden="0" w:uiPriority="10" w:unhideWhenUsed="0" w:qFormat="1"/>
+    <w:lsdException w:name="Default Paragraph Font" w:uiPriority="1"/>
+    <w:lsdException w:name="Subtitle" w:semiHidden="0" w:uiPriority="11" w:unhideWhenUsed="0" w:qFormat="1"/>
+    <w:lsdException w:name="Strong" w:semiHidden="0" w:uiPriority="22" w:unhideWhenUsed="0" w:qFormat="1"/>
+    <w:lsdException w:name="Emphasis" w:semiHidden="0" w:uiPriority="20" w:unhideWhenUsed="0" w:qFormat="1"/>
+    <w:lsdException w:name="Table Grid" w:semiHidden="0" w:uiPriority="39" w:unhideWhenUsed="0"/>
+    <w:lsdException w:name="Placeholder Text" w:unhideWhenUsed="0"/>
+    <w:lsdException w:name="No Spacing" w:semiHidden="0" w:uiPriority="1" w:unhideWhenUsed="0" w:qFormat="1"/>
+    <w:lsdException w:name="Light Shading" w:semiHidden="0" w:uiPriority="60" w:unhideWhenUsed="0"/>
+    <w:lsdException w:name="Light List" w:semiHidden="0" w:uiPriority="61" w:unhideWhenUsed="0"/>
+    <w:lsdException w:name="Light Grid" w:semiHidden="0" w:uiPriority="62" w:unhideWhenUsed="0"/>
+    <w:lsdException w:name="Medium Shading 1" w:semiHidden="0" w:uiPriority="63" w:unhideWhenUsed="0"/>
+    <w:lsdException w:name="Medium Shading 2" w:semiHidden="0" w:uiPriority="64" w:unhideWhenUsed="0"/>
+    <w:lsdException w:name="Medium List 1" w:semiHidden="0" w:uiPriority="65" w:unhideWhenUsed="0"/>
+    <w:lsdException w:name="Medium List 2" w:semiHidden="0" w:uiPriority="66" w:unhideWhenUsed="0"/>
+    <w:lsdException w:name="Medium Grid 1" w:semiHidden="0" w:uiPriority="67" w:unhideWhenUsed="0"/>
+    <w:lsdException w:name="Medium Grid 2" w:semiHidden="0" w:uiPriority="68" w:unhideWhenUsed="0"/>
+    <w:lsdException w:name="Medium Grid 3" w:semiHidden="0" w:uiPriority="69" w:unhideWhenUsed="0"/>
+    <w:lsdException w:name="Dark List" w:semiHidden="0" w:uiPriority="70" w:unhideWhenUsed="0"/>
+    <w:lsdException w:name="Colorful Shading" w:semiHidden="0" w:uiPriority="71" w:unhideWhenUsed="0"/>
+    <w:lsdException w:name="Colorful List" w:semiHidden="0" w:uiPriority="72" w:unhideWhenUsed="0"/>
+    <w:lsdException w:name="Colorful Grid" w:semiHidden="0" w:uiPriority="73" w:unhideWhenUsed="0"/>
+    <w:lsdException w:name="Light Shading Accent 1" w:semiHidden="0" w:uiPriority="60" w:unhideWhenUsed="0"/>
+    <w:lsdException w:name="Light List Accent 1" w:semiHidden="0" w:uiPriority="61" w:unhideWhenUsed="0"/>
+    <w:lsdException w:name="Light Grid Accent 1" w:semiHidden="0" w:uiPriority="62" w:unhideWhenUsed="0"/>
+    <w:lsdException w:name="Medium Shading 1 Accent 1" w:semiHidden="0" w:uiPriority="63" w:unhideWhenUsed="0"/>
+    <w:lsdException w:name="Medium Shading 2 Accent 1" w:semiHidden="0" w:uiPriority="64" w:unhideWhenUsed="0"/>
+    <w:lsdException w:name="Medium List 1 Accent 1" w:semiHidden="0" w:uiPriority="65" w:unhideWhenUsed="0"/>
+    <w:lsdException w:name="Revision" w:unhideWhenUsed="0"/>
+    <w:lsdException w:name="List Paragraph" w:semiHidden="0" w:uiPriority="34" w:unhideWhenUsed="0" w:qFormat="1"/>
+    <w:lsdException w:name="Quote" w:semiHidden="0" w:uiPriority="29" w:unhideWhenUsed="0" w:qFormat="1"/>
+    <w:lsdException w:name="Intense Quote" w:semiHidden="0" w:uiPriority="30" w:unhideWhenUsed="0" w:qFormat="1"/>
+    <w:lsdException w:name="Medium List 2 Accent 1" w:semiHidden="0" w:uiPriority="66" w:unhideWhenUsed="0"/>
+    <w:lsdException w:name="Medium Grid 1 Accent 1" w:semiHidden="0" w:uiPriority="67" w:unhideWhenUsed="0"/>
+    <w:lsdException w:name="Medium Grid 2 Accent 1" w:semiHidden="0" w:uiPriority="68" w:unhideWhenUsed="0"/>
+    <w:lsdException w:name="Medium Grid 3 Accent 1" w:semiHidden="0" w:uiPriority="69" w:unhideWhenUsed="0"/>
+    <w:lsdException w:name="Dark List Accent 1" w:semiHidden="0" w:uiPriority="70" w:unhideWhenUsed="0"/>
+    <w:lsdException w:name="Colorful Shading Accent 1" w:semiHidden="0" w:uiPriority="71" w:unhideWhenUsed="0"/>
+    <w:lsdException w:name="Colorful List Accent 1" w:semiHidden="0" w:uiPriority="72" w:unhideWhenUsed="0"/>
+    <w:lsdException w:name="Colorful Grid Accent 1" w:semiHidden="0" w:uiPriority="73" w:unhideWhenUsed="0"/>
+    <w:lsdException w:name="Light Shading Accent 2" w:semiHidden="0" w:uiPriority="60" w:unhideWhenUsed="0"/>
+    <w:lsdException w:name="Light List Accent 2" w:semiHidden="0" w:uiPriority="61" w:unhideWhenUsed="0"/>
+    <w:lsdException w:name="Light Grid Accent 2" w:semiHidden="0" w:uiPriority="62" w:unhideWhenUsed="0"/>
+    <w:lsdException w:name="Medium Shading 1 Accent 2" w:semiHidden="0" w:uiPriority="63" w:unhideWhenUsed="0"/>
+    <w:lsdException w:name="Medium Shading 2 Accent 2" w:semiHidden="0" w:uiPriority="64" w:unhideWhenUsed="0"/>
+    <w:lsdException w:name="Medium List 1 Accent 2" w:semiHidden="0" w:uiPriority="65" w:unhideWhenUsed="0"/>
+    <w:lsdException w:name="Medium List 2 Accent 2" w:semiHidden="0" w:uiPriority="66" w:unhideWhenUsed="0"/>
+    <w:lsdException w:name="Medium Grid 1 Accent 2" w:semiHidden="0" w:uiPriority="67" w:unhideWhenUsed="0"/>
+    <w:lsdException w:name="Medium Grid 2 Accent 2" w:semiHidden="0" w:uiPriority="68" w:unhideWhenUsed="0"/>
+    <w:lsdException w:name="Medium Grid 3 Accent 2" w:semiHidden="0" w:uiPriority="69" w:unhideWhenUsed="0"/>
+    <w:lsdException w:name="Dark List Accent 2" w:semiHidden="0" w:uiPriority="70" w:unhideWhenUsed="0"/>
+    <w:lsdException w:name="Colorful Shading Accent 2" w:semiHidden="0" w:uiPriority="71" w:unhideWhenUsed="0"/>
+    <w:lsdException w:name="Colorful List Accent 2" w:semiHidden="0" w:uiPriority="72" w:unhideWhenUsed="0"/>
+    <w:lsdException w:name="Colorful Grid Accent 2" w:semiHidden="0" w:uiPriority="73" w:unhideWhenUsed="0"/>
+    <w:lsdException w:name="Light Shading Accent 3" w:semiHidden="0" w:uiPriority="60" w:unhideWhenUsed="0"/>
+    <w:lsdException w:name="Light List Accent 3" w:semiHidden="0" w:uiPriority="61" w:unhideWhenUsed="0"/>
+    <w:lsdException w:name="Light Grid Accent 3" w:semiHidden="0" w:uiPriority="62" w:unhideWhenUsed="0"/>
+    <w:lsdException w:name="Medium Shading 1 Accent 3" w:semiHidden="0" w:uiPriority="63" w:unhideWhenUsed="0"/>
+    <w:lsdException w:name="Medium Shading 2 Accent 3" w:semiHidden="0" w:uiPriority="64" w:unhideWhenUsed="0"/>
+    <w:lsdException w:name="Medium List 1 Accent 3" w:semiHidden="0" w:uiPriority="65" w:unhideWhenUsed="0"/>
+    <w:lsdException w:name="Medium List 2 Accent 3" w:semiHidden="0" w:uiPriority="66" w:unhideWhenUsed="0"/>
+    <w:lsdException w:name="Medium Grid 1 Accent 3" w:semiHidden="0" w:uiPriority="67" w:unhideWhenUsed="0"/>
+    <w:lsdException w:name="Medium Grid 2 Accent 3" w:semiHidden="0" w:uiPriority="68" w:unhideWhenUsed="0"/>
+    <w:lsdException w:name="Medium Grid 3 Accent 3" w:semiHidden="0" w:uiPriority="69" w:unhideWhenUsed="0"/>
+    <w:lsdException w:name="Dark List Accent 3" w:semiHidden="0" w:uiPriority="70" w:unhideWhenUsed="0"/>
+    <w:lsdException w:name="Colorful Shading Accent 3" w:semiHidden="0" w:uiPriority="71" w:unhideWhenUsed="0"/>
+    <w:lsdException w:name="Colorful List Accent 3" w:semiHidden="0" w:uiPriority="72" w:unhideWhenUsed="0"/>
+    <w:lsdException w:name="Colorful Grid Accent 3" w:semiHidden="0" w:uiPriority="73" w:unhideWhenUsed="0"/>
+    <w:lsdException w:name="Light Shading Accent 4" w:semiHidden="0" w:uiPriority="60" w:unhideWhenUsed="0"/>
+    <w:lsdException w:name="Light List Accent 4" w:semiHidden="0" w:uiPriority="61" w:unhideWhenUsed="0"/>
+    <w:lsdException w:name="Light Grid Accent 4" w:semiHidden="0" w:uiPriority="62" w:unhideWhenUsed="0"/>
+    <w:lsdException w:name="Medium Shading 1 Accent 4" w:semiHidden="0" w:uiPriority="63" w:unhideWhenUsed="0"/>
+    <w:lsdException w:name="Medium Shading 2 Accent 4" w:semiHidden="0" w:uiPriority="64" w:unhideWhenUsed="0"/>
+    <w:lsdException w:name="Medium List 1 Accent 4" w:semiHidden="0" w:uiPriority="65" w:unhideWhenUsed="0"/>
+    <w:lsdException w:name="Medium List 2 Accent 4" w:semiHidden="0" w:uiPriority="66" w:unhideWhenUsed="0"/>
+    <w:lsdException w:name="Medium Grid 1 Accent 4" w:semiHidden="0" w:uiPriority="67" w:unhideWhenUsed="0"/>
+    <w:lsdException w:name="Medium Grid 2 Accent 4" w:semiHidden="0" w:uiPriority="68" w:unhideWhenUsed="0"/>
+    <w:lsdException w:name="Medium Grid 3 Accent 4" w:semiHidden="0" w:uiPriority="69" w:unhideWhenUsed="0"/>
+    <w:lsdException w:name="Dark List Accent 4" w:semiHidden="0" w:uiPriority="70" w:unhideWhenUsed="0"/>
+    <w:lsdException w:name="Colorful Shading Accent 4" w:semiHidden="0" w:uiPriority="71" w:unhideWhenUsed="0"/>
+    <w:lsdException w:name="Colorful List Accent 4" w:semiHidden="0" w:uiPriority="72" w:unhideWhenUsed="0"/>
+    <w:lsdException w:name="Colorful Grid Accent 4" w:semiHidden="0" w:uiPriority="73" w:unhideWhenUsed="0"/>
+    <w:lsdException w:name="Light Shading Accent 5" w:semiHidden="0" w:uiPriority="60" w:unhideWhenUsed="0"/>
+    <w:lsdException w:name="Light List Accent 5" w:semiHidden="0" w:uiPriority="61" w:unhideWhenUsed="0"/>
+    <w:lsdException w:name="Light Grid Accent 5" w:semiHidden="0" w:uiPriority="62" w:unhideWhenUsed="0"/>
+    <w:lsdException w:name="Medium Shading 1 Accent 5" w:semiHidden="0" w:uiPriority="63" w:unhideWhenUsed="0"/>
+    <w:lsdException w:name="Medium Shading 2 Accent 5" w:semiHidden="0" w:uiPriority="64" w:unhideWhenUsed="0"/>
+    <w:lsdException w:name="Medium List 1 Accent 5" w:semiHidden="0" w:uiPriority="65" w:unhideWhenUsed="0"/>
+    <w:lsdException w:name="Medium List 2 Accent 5" w:semiHidden="0" w:uiPriority="66" w:unhideWhenUsed="0"/>
+    <w:lsdException w:name="Medium Grid 1 Accent 5" w:semiHidden="0" w:uiPriority="67" w:unhideWhenUsed="0"/>
+    <w:lsdException w:name="Medium Grid 2 Accent 5" w:semiHidden="0" w:uiPriority="68" w:unhideWhenUsed="0"/>
+    <w:lsdException w:name="Medium Grid 3 Accent 5" w:semiHidden="0" w:uiPriority="69" w:unhideWhenUsed="0"/>
+    <w:lsdException w:name="Dark List Accent 5" w:semiHidden="0" w:uiPriority="70" w:unhideWhenUsed="0"/>
+    <w:lsdException w:name="Colorful Shading Accent 5" w:semiHidden="0" w:uiPriority="71" w:unhideWhenUsed="0"/>
+    <w:lsdException w:name="Colorful List Accent 5" w:semiHidden="0" w:uiPriority="72" w:unhideWhenUsed="0"/>
+    <w:lsdException w:name="Colorful Grid Accent 5" w:semiHidden="0" w:uiPriority="73" w:unhideWhenUsed="0"/>
+    <w:lsdException w:name="Light Shading Accent 6" w:semiHidden="0" w:uiPriority="60" w:unhideWhenUsed="0"/>
+    <w:lsdException w:name="Light List Accent 6" w:semiHidden="0" w:uiPriority="61" w:unhideWhenUsed="0"/>
+    <w:lsdException w:name="Light Grid Accent 6" w:semiHidden="0" w:uiPriority="62" w:unhideWhenUsed="0"/>
+    <w:lsdException w:name="Medium Shading 1 Accent 6" w:semiHidden="0" w:uiPriority="63" w:unhideWhenUsed="0"/>
+    <w:lsdException w:name="Medium Shading 2 Accent 6" w:semiHidden="0" w:uiPriority="64" w:unhideWhenUsed="0"/>
+    <w:lsdException w:name="Medium List 1 Accent 6" w:semiHidden="0" w:uiPriority="65" w:unhideWhenUsed="0"/>
+    <w:lsdException w:name="Medium List 2 Accent 6" w:semiHidden="0" w:uiPriority="66" w:unhideWhenUsed="0"/>
+    <w:lsdException w:name="Medium Grid 1 Accent 6" w:semiHidden="0" w:uiPriority="67" w:unhideWhenUsed="0"/>
+    <w:lsdException w:name="Medium Grid 2 Accent 6" w:semiHidden="0" w:uiPriority="68" w:unhideWhenUsed="0"/>
+    <w:lsdException w:name="Medium Grid 3 Accent 6" w:semiHidden="0" w:uiPriority="69" w:unhideWhenUsed="0"/>
+    <w:lsdException w:name="Dark List Accent 6" w:semiHidden="0" w:uiPriority="70" w:unhideWhenUsed="0"/>
+    <w:lsdException w:name="Colorful Shading Accent 6" w:semiHidden="0" w:uiPriority="71" w:unhideWhenUsed="0"/>
+    <w:lsdException w:name="Colorful List Accent 6" w:semiHidden="0" w:uiPriority="72" w:unhideWhenUsed="0"/>
+    <w:lsdException w:name="Colorful Grid Accent 6" w:semiHidden="0" w:uiPriority="73" w:unhideWhenUsed="0"/>
+    <w:lsdException w:name="Subtle Emphasis" w:semiHidden="0" w:uiPriority="19" w:unhideWhenUsed="0" w:qFormat="1"/>
+    <w:lsdException w:name="Intense Emphasis" w:semiHidden="0" w:uiPriority="21" w:unhideWhenUsed="0" w:qFormat="1"/>
+    <w:lsdException w:name="Subtle Reference" w:semiHidden="0" w:uiPriority="31" w:unhideWhenUsed="0" w:qFormat="1"/>
+    <w:lsdException w:name="Intense Reference" w:semiHidden="0" w:uiPriority="32" w:unhideWhenUsed="0" w:qFormat="1"/>
+    <w:lsdException w:name="Book Title" w:semiHidden="0" w:uiPriority="33" w:unhideWhenUsed="0" w:qFormat="1"/>
+    <w:lsdException w:name="Bibliography" w:uiPriority="37"/>
+    <w:lsdException w:name="TOC Heading" w:uiPriority="39" w:qFormat="1"/>
+  </w:latentStyles>
+  <w:style w:type="paragraph" w:default="1" w:styleId="Normal">
+    <w:name w:val="Normal"/>
+    <w:qFormat/>
+  </w:style>
+  <w:style w:type="paragraph" w:styleId="Heading1">
+    <w:name w:val="heading 1"/>
+    <w:basedOn w:val="Normal"/>
+    <w:next w:val="Normal"/>
+    <w:link w:val="Heading1Char"/>
+    <w:uiPriority w:val="9"/>
+    <w:qFormat/>
+    <w:pPr>
+      <w:keepNext/>
+      <w:keepLines/>
+      <w:spacing w:before="360" w:after="80"/>
+      <w:outlineLvl w:val="0"/>
+    </w:pPr>
+    <w:rPr>
+      <w:rFonts w:asciiTheme="majorHAnsi" w:eastAsiaTheme="majorEastAsia" w:hAnsiTheme="majorHAnsi" w:cstheme="majorBidi"/>
+      <w:color w:val="0F4761" w:themeColor="accent1" w:themeShade="BF"/>
+      <w:sz w:val="40"/>
+      <w:szCs w:val="40"/>
+    </w:rPr>
+  </w:style>
+  <w:style w:type="paragraph" w:styleId="Heading2">
+    <w:name w:val="heading 2"/>
+    <w:basedOn w:val="Normal"/>
+    <w:next w:val="Normal"/>
+    <w:link w:val="Heading2Char"/>
+    <w:uiPriority w:val="9"/>
+    <w:unhideWhenUsed/>
+    <w:qFormat/>
+    <w:pPr>
+      <w:keepNext/>
+      <w:keepLines/>
+      <w:spacing w:before="160" w:after="80"/>
+      <w:outlineLvl w:val="1"/>
+    </w:pPr>
+    <w:rPr>
+      <w:rFonts w:asciiTheme="majorHAnsi" w:eastAsiaTheme="majorEastAsia" w:hAnsiTheme="majorHAnsi" w:cstheme="majorBidi"/>
+      <w:color w:val="0F4761" w:themeColor="accent1" w:themeShade="BF"/>
+      <w:sz w:val="32"/>
+      <w:szCs w:val="32"/>
+    </w:rPr>
+  </w:style>
+  <w:style w:type="paragraph" w:styleId="Heading3">
+    <w:name w:val="heading 3"/>
+    <w:basedOn w:val="Normal"/>
+    <w:next w:val="Normal"/>
+    <w:link w:val="Heading3Char"/>
+    <w:uiPriority w:val="9"/>
+    <w:unhideWhenUsed/>
+    <w:qFormat/>
+    <w:pPr>
+      <w:keepNext/>
+      <w:keepLines/>
+      <w:spacing w:before="160" w:after="80"/>
+      <w:outlineLvl w:val="2"/>
+    </w:pPr>
+    <w:rPr>
+      <w:rFonts w:eastAsiaTheme="majorEastAsia" w:cstheme="majorBidi"/>
+      <w:color w:val="0F4761" w:themeColor="accent1" w:themeShade="BF"/>
+      <w:sz w:val="28"/>
+      <w:szCs w:val="28"/>
+    </w:rPr>
+  </w:style>
+  <w:style w:type="paragraph" w:styleId="Heading4">
+    <w:name w:val="heading 4"/>
+    <w:basedOn w:val="Normal"/>
+    <w:next w:val="Normal"/>
+    <w:link w:val="Heading4Char"/>
+    <w:uiPriority w:val="9"/>
+    <w:unhideWhenUsed/>
+    <w:qFormat/>
+    <w:pPr>
+      <w:keepNext/>
+      <w:keepLines/>
+      <w:spacing w:before="80" w:after="40"/>
+      <w:outlineLvl w:val="3"/>
+    </w:pPr>
+    <w:rPr>
+      <w:rFonts w:eastAsiaTheme="majorEastAsia" w:cstheme="majorBidi"/>
+      <w:i/>
+      <w:iCs/>
+      <w:color w:val="0F4761" w:themeColor="accent1" w:themeShade="BF"/>
+    </w:rPr>
+  </w:style>
+  <w:style w:type="paragraph" w:styleId="Heading5">
+    <w:name w:val="heading 5"/>
+    <w:basedOn w:val="Normal"/>
+    <w:next w:val="Normal"/>
+    <w:link w:val="Heading5Char"/>
+    <w:uiPriority w:val="9"/>
+    <w:unhideWhenUsed/>
+    <w:qFormat/>
+    <w:pPr>
+      <w:keepNext/>
+      <w:keepLines/>
+      <w:spacing w:before="80" w:after="40"/>
+      <w:outlineLvl w:val="4"/>
+    </w:pPr>
+    <w:rPr>
+      <w:rFonts w:eastAsiaTheme="majorEastAsia" w:cstheme="majorBidi"/>
+      <w:color w:val="0F4761" w:themeColor="accent1" w:themeShade="BF"/>
+    </w:rPr>
+  </w:style>
+  <w:style w:type="paragraph" w:styleId="Heading6">
+    <w:name w:val="heading 6"/>
+    <w:basedOn w:val="Normal"/>
+    <w:next w:val="Normal"/>
+    <w:link w:val="Heading6Char"/>
+    <w:uiPriority w:val="9"/>
+    <w:unhideWhenUsed/>
+    <w:qFormat/>
+    <w:pPr>
+      <w:keepNext/>
+      <w:keepLines/>
+      <w:spacing w:before="40" w:after="0"/>
+      <w:outlineLvl w:val="5"/>
+    </w:pPr>
+    <w:rPr>
+      <w:rFonts w:eastAsiaTheme="majorEastAsia" w:cstheme="majorBidi"/>
+      <w:i/>
+      <w:iCs/>
+      <w:color w:val="595959" w:themeColor="text1" w:themeTint="A6"/>
+    </w:rPr>
+  </w:style>
+  <w:style w:type="paragraph" w:styleId="Heading7">
+    <w:name w:val="heading 7"/>
+    <w:basedOn w:val="Normal"/>
+    <w:next w:val="Normal"/>
+    <w:link w:val="Heading7Char"/>
+    <w:uiPriority w:val="9"/>
+    <w:unhideWhenUsed/>
+    <w:qFormat/>
+    <w:pPr>
+      <w:keepNext/>
+      <w:keepLines/>
+      <w:spacing w:before="40" w:after="0"/>
+      <w:outlineLvl w:val="6"/>
+    </w:pPr>
+    <w:rPr>
+      <w:rFonts w:eastAsiaTheme="majorEastAsia" w:cstheme="majorBidi"/>
+      <w:color w:val="595959" w:themeColor="text1" w:themeTint="A6"/>
+    </w:rPr>
+  </w:style>
+  <w:style w:type="paragraph" w:styleId="Heading8">
+    <w:name w:val="heading 8"/>
+    <w:basedOn w:val="Normal"/>
+    <w:next w:val="Normal"/>
+    <w:link w:val="Heading8Char"/>
+    <w:uiPriority w:val="9"/>
+    <w:unhideWhenUsed/>
+    <w:qFormat/>
+    <w:pPr>
+      <w:keepNext/>
+      <w:keepLines/>
+      <w:spacing w:after="0"/>
+      <w:outlineLvl w:val="7"/>
+    </w:pPr>
+    <w:rPr>
+      <w:rFonts w:eastAsiaTheme="majorEastAsia" w:cstheme="majorBidi"/>
+      <w:i/>
+      <w:iCs/>
+      <w:color w:val="272727" w:themeColor="text1" w:themeTint="D8"/>
+    </w:rPr>
+  </w:style>
+  <w:style w:type="paragraph" w:styleId="Heading9">
+    <w:name w:val="heading 9"/>
+    <w:basedOn w:val="Normal"/>
+    <w:next w:val="Normal"/>
+    <w:link w:val="Heading9Char"/>
+    <w:uiPriority w:val="9"/>
+    <w:unhideWhenUsed/>
+    <w:qFormat/>
+    <w:pPr>
+      <w:keepNext/>
+      <w:keepLines/>
+      <w:spacing w:after="0"/>
+      <w:outlineLvl w:val="8"/>
+    </w:pPr>
+    <w:rPr>
+      <w:rFonts w:eastAsiaTheme="majorEastAsia" w:cstheme="majorBidi"/>
+      <w:color w:val="272727" w:themeColor="text1" w:themeTint="D8"/>
+    </w:rPr>
+  </w:style>
+  <w:style w:type="character" w:default="1" w:styleId="DefaultParagraphFont">
+    <w:name w:val="Default Paragraph Font"/>
+    <w:uiPriority w:val="1"/>
+    <w:semiHidden/>
+    <w:unhideWhenUsed/>
+  </w:style>
+  <w:style w:type="table" w:default="1" w:styleId="TableNormal">
+    <w:name w:val="Normal Table"/>
+    <w:uiPriority w:val="99"/>
+    <w:semiHidden/>
+    <w:unhideWhenUsed/>
+    <w:tblPr>
+      <w:tblInd w:w="0" w:type="dxa"/>
+      <w:tblCellMar>
+        <w:top w:w="0" w:type="dxa"/>
+        <w:left w:w="108" w:type="dxa"/>
+        <w:bottom w:w="0" w:type="dxa"/>
+        <w:right w:w="108" w:type="dxa"/>
+      </w:tblCellMar>
+    </w:tblPr>
+  </w:style>
+  <w:style w:type="numbering" w:default="1" w:styleId="NoList">
+    <w:name w:val="No List"/>
+    <w:uiPriority w:val="99"/>
+    <w:semiHidden/>
+    <w:unhideWhenUsed/>
+  </w:style>
+  <w:style w:type="character" w:customStyle="1" w:styleId="Heading1Char">
+    <w:name w:val="Heading 1 Char"/>
+    <w:basedOn w:val="DefaultParagraphFont"/>
+    <w:link w:val="Heading1"/>
+    <w:uiPriority w:val="9"/>
+    <w:rPr>
+      <w:rFonts w:asciiTheme="majorHAnsi" w:eastAsiaTheme="majorEastAsia" w:hAnsiTheme="majorHAnsi" w:cstheme="majorBidi"/>
+      <w:color w:val="0F4761" w:themeColor="accent1" w:themeShade="BF"/>
+      <w:sz w:val="40"/>
+      <w:szCs w:val="40"/>
+    </w:rPr>
+  </w:style>
+  <w:style w:type="character" w:customStyle="1" w:styleId="Heading2Char">
+    <w:name w:val="Heading 2 Char"/>
+    <w:basedOn w:val="DefaultParagraphFont"/>
+    <w:link w:val="Heading2"/>
+    <w:uiPriority w:val="9"/>
+    <w:rPr>
+      <w:rFonts w:asciiTheme="majorHAnsi" w:eastAsiaTheme="majorEastAsia" w:hAnsiTheme="majorHAnsi" w:cstheme="majorBidi"/>
+      <w:color w:val="0F4761" w:themeColor="accent1" w:themeShade="BF"/>
+      <w:sz w:val="32"/>
+      <w:szCs w:val="32"/>
+    </w:rPr>
+  </w:style>
+  <w:style w:type="character" w:customStyle="1" w:styleId="Heading3Char">
+    <w:name w:val="Heading 3 Char"/>
+    <w:basedOn w:val="DefaultParagraphFont"/>
+    <w:link w:val="Heading3"/>
+    <w:uiPriority w:val="9"/>
+    <w:rPr>
+      <w:rFonts w:eastAsiaTheme="majorEastAsia" w:cstheme="majorBidi"/>
+      <w:color w:val="0F4761" w:themeColor="accent1" w:themeShade="BF"/>
+      <w:sz w:val="28"/>
+      <w:szCs w:val="28"/>
+    </w:rPr>
+  </w:style>
+  <w:style w:type="character" w:customStyle="1" w:styleId="Heading4Char">
+    <w:name w:val="Heading 4 Char"/>
+    <w:basedOn w:val="DefaultParagraphFont"/>
+    <w:link w:val="Heading4"/>
+    <w:uiPriority w:val="9"/>
+    <w:rPr>
+      <w:rFonts w:eastAsiaTheme="majorEastAsia" w:cstheme="majorBidi"/>
+      <w:i/>
+      <w:iCs/>
+      <w:color w:val="0F4761" w:themeColor="accent1" w:themeShade="BF"/>
+    </w:rPr>
+  </w:style>
+  <w:style w:type="character" w:customStyle="1" w:styleId="Heading5Char">
+    <w:name w:val="Heading 5 Char"/>
+    <w:basedOn w:val="DefaultParagraphFont"/>
+    <w:link w:val="Heading5"/>
+    <w:uiPriority w:val="9"/>
+    <w:rPr>
+      <w:rFonts w:eastAsiaTheme="majorEastAsia" w:cstheme="majorBidi"/>
+      <w:color w:val="0F4761" w:themeColor="accent1" w:themeShade="BF"/>
+    </w:rPr>
+  </w:style>
+  <w:style w:type="character" w:customStyle="1" w:styleId="Heading6Char">
+    <w:name w:val="Heading 6 Char"/>
+    <w:basedOn w:val="DefaultParagraphFont"/>
+    <w:link w:val="Heading6"/>
+    <w:uiPriority w:val="9"/>
+    <w:rPr>
+      <w:rFonts w:eastAsiaTheme="majorEastAsia" w:cstheme="majorBidi"/>
+      <w:i/>
+      <w:iCs/>
+      <w:color w:val="595959" w:themeColor="text1" w:themeTint="A6"/>
+    </w:rPr>
+  </w:style>
+  <w:style w:type="character" w:customStyle="1" w:styleId="Heading7Char">
+    <w:name w:val="Heading 7 Char"/>
+    <w:basedOn w:val="DefaultParagraphFont"/>
+    <w:link w:val="Heading7"/>
+    <w:uiPriority w:val="9"/>
+    <w:rPr>
+      <w:rFonts w:eastAsiaTheme="majorEastAsia" w:cstheme="majorBidi"/>
+      <w:color w:val="595959" w:themeColor="text1" w:themeTint="A6"/>
+    </w:rPr>
+  </w:style>
+  <w:style w:type="character" w:customStyle="1" w:styleId="Heading8Char">
+    <w:name w:val="Heading 8 Char"/>
+    <w:basedOn w:val="DefaultParagraphFont"/>
+    <w:link w:val="Heading8"/>
+    <w:uiPriority w:val="9"/>
+    <w:rPr>
+      <w:rFonts w:eastAsiaTheme="majorEastAsia" w:cstheme="majorBidi"/>
+      <w:i/>
+      <w:iCs/>
+      <w:color w:val="272727" w:themeColor="text1" w:themeTint="D8"/>
+    </w:rPr>
+  </w:style>
+  <w:style w:type="character" w:customStyle="1" w:styleId="Heading9Char">
+    <w:name w:val="Heading 9 Char"/>
+    <w:basedOn w:val="DefaultParagraphFont"/>
+    <w:link w:val="Heading9"/>
+    <w:uiPriority w:val="9"/>
+    <w:rPr>
+      <w:rFonts w:eastAsiaTheme="majorEastAsia" w:cstheme="majorBidi"/>
+      <w:color w:val="272727" w:themeColor="text1" w:themeTint="D8"/>
+    </w:rPr>
+  </w:style>
+  <w:style w:type="character" w:customStyle="1" w:styleId="TitleChar">
+    <w:name w:val="Title Char"/>
+    <w:basedOn w:val="DefaultParagraphFont"/>
+    <w:link w:val="Title"/>
+    <w:uiPriority w:val="10"/>
+    <w:rPr>
+      <w:rFonts w:asciiTheme="majorHAnsi" w:eastAsiaTheme="majorEastAsia" w:hAnsiTheme="majorHAnsi" w:cstheme="majorBidi"/>
+      <w:spacing w:val="-10"/>
+      <w:kern w:val="28"/>
+      <w:sz w:val="56"/>
+      <w:szCs w:val="56"/>
+    </w:rPr>
+  </w:style>
+  <w:style w:type="paragraph" w:styleId="Title">
+    <w:name w:val="Title"/>
+    <w:basedOn w:val="Normal"/>
+    <w:next w:val="Normal"/>
+    <w:link w:val="TitleChar"/>
+    <w:uiPriority w:val="10"/>
+    <w:qFormat/>
+    <w:pPr>
+      <w:spacing w:after="80" w:line="240" w:lineRule="auto"/>
+      <w:contextualSpacing/>
+    </w:pPr>
+    <w:rPr>
+      <w:rFonts w:asciiTheme="majorHAnsi" w:eastAsiaTheme="majorEastAsia" w:hAnsiTheme="majorHAnsi" w:cstheme="majorBidi"/>
+      <w:spacing w:val="-10"/>
+      <w:kern w:val="28"/>
+      <w:sz w:val="56"/>
+      <w:szCs w:val="56"/>
+    </w:rPr>
+  </w:style>
+  <w:style w:type="character" w:customStyle="1" w:styleId="SubtitleChar">
+    <w:name w:val="Subtitle Char"/>
+    <w:basedOn w:val="DefaultParagraphFont"/>
+    <w:link w:val="Subtitle"/>
+    <w:uiPriority w:val="11"/>
+    <w:rPr>
+      <w:rFonts w:eastAsiaTheme="majorEastAsia" w:cstheme="majorBidi"/>
+      <w:color w:val="595959" w:themeColor="text1" w:themeTint="A6"/>
+      <w:spacing w:val="15"/>
+      <w:sz w:val="28"/>
+      <w:szCs w:val="28"/>
+    </w:rPr>
+  </w:style>
+  <w:style w:type="paragraph" w:styleId="Subtitle">
+    <w:name w:val="Subtitle"/>
+    <w:basedOn w:val="Normal"/>
+    <w:next w:val="Normal"/>
+    <w:link w:val="SubtitleChar"/>
+    <w:uiPriority w:val="11"/>
+    <w:qFormat/>
+    <w:pPr>
+      <w:numPr>
+        <w:ilvl w:val="1"/>
+      </w:numPr>
+    </w:pPr>
+    <w:rPr>
+      <w:rFonts w:eastAsiaTheme="majorEastAsia" w:cstheme="majorBidi"/>
+      <w:color w:val="595959" w:themeColor="text1" w:themeTint="A6"/>
+      <w:spacing w:val="15"/>
+      <w:sz w:val="28"/>
+      <w:szCs w:val="28"/>
+    </w:rPr>
+  </w:style>
+  <w:style w:type="character" w:styleId="IntenseEmphasis">
+    <w:name w:val="Intense Emphasis"/>
+    <w:basedOn w:val="DefaultParagraphFont"/>
+    <w:uiPriority w:val="21"/>
+    <w:qFormat/>
+    <w:rPr>
+      <w:i/>
+      <w:iCs/>
+      <w:color w:val="0F4761" w:themeColor="accent1" w:themeShade="BF"/>
+    </w:rPr>
+  </w:style>
+  <w:style w:type="character" w:customStyle="1" w:styleId="QuoteChar">
+    <w:name w:val="Quote Char"/>
+    <w:basedOn w:val="DefaultParagraphFont"/>
+    <w:link w:val="Quote"/>
+    <w:uiPriority w:val="29"/>
+    <w:rPr>
+      <w:i/>
+      <w:iCs/>
+      <w:color w:val="404040" w:themeColor="text1" w:themeTint="BF"/>
+    </w:rPr>
+  </w:style>
+  <w:style w:type="paragraph" w:styleId="Quote">
+    <w:name w:val="Quote"/>
+    <w:basedOn w:val="Normal"/>
+    <w:next w:val="Normal"/>
+    <w:link w:val="QuoteChar"/>
+    <w:uiPriority w:val="29"/>
+    <w:qFormat/>
+    <w:pPr>
+      <w:spacing w:before="160"/>
+      <w:jc w:val="center"/>
+    </w:pPr>
+    <w:rPr>
+      <w:i/>
+      <w:iCs/>
+      <w:color w:val="404040" w:themeColor="text1" w:themeTint="BF"/>
+    </w:rPr>
+  </w:style>
+  <w:style w:type="character" w:customStyle="1" w:styleId="IntenseQuoteChar">
+    <w:name w:val="Intense Quote Char"/>
+    <w:basedOn w:val="DefaultParagraphFont"/>
+    <w:link w:val="IntenseQuote"/>
+    <w:uiPriority w:val="30"/>
+    <w:rPr>
+      <w:i/>
+      <w:iCs/>
+      <w:color w:val="0F4761" w:themeColor="accent1" w:themeShade="BF"/>
+    </w:rPr>
+  </w:style>
+  <w:style w:type="paragraph" w:styleId="IntenseQuote">
+    <w:name w:val="Intense Quote"/>
+    <w:basedOn w:val="Normal"/>
+    <w:next w:val="Normal"/>
+    <w:link w:val="IntenseQuoteChar"/>
+    <w:uiPriority w:val="30"/>
+    <w:qFormat/>
+    <w:pPr>
+      <w:pBdr>
+        <w:top w:val="single" w:sz="4" w:space="10" w:color="0F4761" w:themeColor="accent1" w:themeShade="BF"/>
+        <w:bottom w:val="single" w:sz="4" w:space="10" w:color="0F4761" w:themeColor="accent1" w:themeShade="BF"/>
+      </w:pBdr>
+      <w:spacing w:before="360" w:after="360"/>
+      <w:ind w:left="864" w:right="864"/>
+      <w:jc w:val="center"/>
+    </w:pPr>
+    <w:rPr>
+      <w:i/>
+      <w:iCs/>
+      <w:color w:val="0F4761" w:themeColor="accent1" w:themeShade="BF"/>
+    </w:rPr>
+  </w:style>
+  <w:style w:type="character" w:styleId="IntenseReference">
+    <w:name w:val="Intense Reference"/>
+    <w:basedOn w:val="DefaultParagraphFont"/>
+    <w:uiPriority w:val="32"/>
+    <w:qFormat/>
+    <w:rPr>
+      <w:b/>
+      <w:bCs/>
+      <w:smallCaps/>
+      <w:color w:val="0F4761" w:themeColor="accent1" w:themeShade="BF"/>
+      <w:spacing w:val="5"/>
+    </w:rPr>
+  </w:style>
+</w:styles>
+</file>
+
+<file path=word/stylesWithEffects.xml><?xml version="1.0" encoding="utf-8"?>
+<w:styles xmlns:wpc="http://schemas.microsoft.com/office/word/2010/wordprocessingCanvas" xmlns:mc="http://schemas.openxmlformats.org/markup-compatibility/2006" xmlns:o="urn:schemas-microsoft-com:office:office" xmlns:r="http://schemas.openxmlformats.org/officeDocument/2006/relationships" xmlns:m="http://schemas.openxmlformats.org/officeDocument/2006/math" xmlns:v="urn:schemas-microsoft-com:vml" xmlns:wp14="http://schemas.microsoft.com/office/word/2010/wordprocessingDrawing" xmlns:wp="http://schemas.openxmlformats.org/drawingml/2006/wordprocessingDrawing" xmlns:w10="urn:schemas-microsoft-com:office:word" xmlns:w="http://schemas.openxmlformats.org/wordprocessingml/2006/main" xmlns:w14="http://schemas.microsoft.com/office/word/2010/wordml" xmlns:wpg="http://schemas.microsoft.com/office/word/2010/wordprocessingGroup" xmlns:wpi="http://schemas.microsoft.com/office/word/2010/wordprocessingInk" xmlns:wne="http://schemas.microsoft.com/office/word/2006/wordml" xmlns:wps="http://schemas.microsoft.com/office/word/2010/wordprocessingShape" mc:Ignorable="w14 wp14">
+  <w:docDefaults>
+    <w:rPrDefault>
+      <w:rPr>
+        <w:rFonts w:asciiTheme="minorHAnsi" w:eastAsiaTheme="minorEastAsia" w:hAnsiTheme="minorHAnsi" w:cstheme="minorBidi"/>
+        <w:sz w:val="24"/>
+        <w:szCs w:val="24"/>
+        <w:lang w:val="en-US" w:eastAsia="ja-JP" w:bidi="ar-SA"/>
+      </w:rPr>
+    </w:rPrDefault>
+    <w:pPrDefault>
+      <w:pPr>
+        <w:spacing w:after="160" w:line="279" w:lineRule="auto"/>
+      </w:pPr>
+    </w:pPrDefault>
+  </w:docDefaults>
+  <w:latentStyles w:defLockedState="0" w:defUIPriority="99" w:defSemiHidden="1" w:defUnhideWhenUsed="1" w:defQFormat="0" w:count="267">
+    <w:lsdException w:name="Normal" w:semiHidden="0" w:uiPriority="0" w:unhideWhenUsed="0" w:qFormat="1"/>
+    <w:lsdException w:name="heading 1" w:semiHidden="0" w:uiPriority="9" w:unhideWhenUsed="0" w:qFormat="1"/>
+    <w:lsdException w:name="heading 2" w:uiPriority="9" w:qFormat="1"/>
+    <w:lsdException w:name="heading 3" w:uiPriority="9" w:qFormat="1"/>
+    <w:lsdException w:name="heading 4" w:uiPriority="9" w:qFormat="1"/>
+    <w:lsdException w:name="heading 5" w:uiPriority="9" w:qFormat="1"/>
+    <w:lsdException w:name="heading 6" w:uiPriority="9" w:qFormat="1"/>
+    <w:lsdException w:name="heading 7" w:uiPriority="9" w:qFormat="1"/>
+    <w:lsdException w:name="heading 8" w:uiPriority="9" w:qFormat="1"/>
+    <w:lsdException w:name="heading 9" w:uiPriority="9" w:qFormat="1"/>
+    <w:lsdException w:name="toc 1" w:uiPriority="39"/>
+    <w:lsdException w:name="toc 2" w:uiPriority="39"/>
+    <w:lsdException w:name="toc 3" w:uiPriority="39"/>
+    <w:lsdException w:name="toc 4" w:uiPriority="39"/>
+    <w:lsdException w:name="toc 5" w:uiPriority="39"/>
+    <w:lsdException w:name="toc 6" w:uiPriority="39"/>
+    <w:lsdException w:name="toc 7" w:uiPriority="39"/>
+    <w:lsdException w:name="toc 8" w:uiPriority="39"/>
+    <w:lsdException w:name="toc 9" w:uiPriority="39"/>
+    <w:lsdException w:name="caption" w:uiPriority="35" w:qFormat="1"/>
+    <w:lsdException w:name="Title" w:semiHidden="0" w:uiPriority="10" w:unhideWhenUsed="0" w:qFormat="1"/>
+    <w:lsdException w:name="Default Paragraph Font" w:uiPriority="1"/>
+    <w:lsdException w:name="Subtitle" w:semiHidden="0" w:uiPriority="11" w:unhideWhenUsed="0" w:qFormat="1"/>
+    <w:lsdException w:name="Strong" w:semiHidden="0" w:uiPriority="22" w:unhideWhenUsed="0" w:qFormat="1"/>
+    <w:lsdException w:name="Emphasis" w:semiHidden="0" w:uiPriority="20" w:unhideWhenUsed="0" w:qFormat="1"/>
+    <w:lsdException w:name="Table Grid" w:semiHidden="0" w:uiPriority="39" w:unhideWhenUsed="0"/>
+    <w:lsdException w:name="Placeholder Text" w:unhideWhenUsed="0"/>
+    <w:lsdException w:name="No Spacing" w:semiHidden="0" w:uiPriority="1" w:unhideWhenUsed="0" w:qFormat="1"/>
+    <w:lsdException w:name="Light Shading" w:semiHidden="0" w:uiPriority="60" w:unhideWhenUsed="0"/>
+    <w:lsdException w:name="Light List" w:semiHidden="0" w:uiPriority="61" w:unhideWhenUsed="0"/>
+    <w:lsdException w:name="Light Grid" w:semiHidden="0" w:uiPriority="62" w:unhideWhenUsed="0"/>
+    <w:lsdException w:name="Medium Shading 1" w:semiHidden="0" w:uiPriority="63" w:unhideWhenUsed="0"/>
+    <w:lsdException w:name="Medium Shading 2" w:semiHidden="0" w:uiPriority="64" w:unhideWhenUsed="0"/>
+    <w:lsdException w:name="Medium List 1" w:semiHidden="0" w:uiPriority="65" w:unhideWhenUsed="0"/>
+    <w:lsdException w:name="Medium List 2" w:semiHidden="0" w:uiPriority="66" w:unhideWhenUsed="0"/>
+    <w:lsdException w:name="Medium Grid 1" w:semiHidden="0" w:uiPriority="67" w:unhideWhenUsed="0"/>
+    <w:lsdException w:name="Medium Grid 2" w:semiHidden="0" w:uiPriority="68" w:unhideWhenUsed="0"/>
+    <w:lsdException w:name="Medium Grid 3" w:semiHidden="0" w:uiPriority="69" w:unhideWhenUsed="0"/>
+    <w:lsdException w:name="Dark List" w:semiHidden="0" w:uiPriority="70" w:unhideWhenUsed="0"/>
+    <w:lsdException w:name="Colorful Shading" w:semiHidden="0" w:uiPriority="71" w:unhideWhenUsed="0"/>
+    <w:lsdException w:name="Colorful List" w:semiHidden="0" w:uiPriority="72" w:unhideWhenUsed="0"/>
+    <w:lsdException w:name="Colorful Grid" w:semiHidden="0" w:uiPriority="73" w:unhideWhenUsed="0"/>
+    <w:lsdException w:name="Light Shading Accent 1" w:semiHidden="0" w:uiPriority="60" w:unhideWhenUsed="0"/>
+    <w:lsdException w:name="Light List Accent 1" w:semiHidden="0" w:uiPriority="61" w:unhideWhenUsed="0"/>
+    <w:lsdException w:name="Light Grid Accent 1" w:semiHidden="0" w:uiPriority="62" w:unhideWhenUsed="0"/>
+    <w:lsdException w:name="Medium Shading 1 Accent 1" w:semiHidden="0" w:uiPriority="63" w:unhideWhenUsed="0"/>
+    <w:lsdException w:name="Medium Shading 2 Accent 1" w:semiHidden="0" w:uiPriority="64" w:unhideWhenUsed="0"/>
+    <w:lsdException w:name="Medium List 1 Accent 1" w:semiHidden="0" w:uiPriority="65" w:unhideWhenUsed="0"/>
+    <w:lsdException w:name="Revision" w:unhideWhenUsed="0"/>
+    <w:lsdException w:name="List Paragraph" w:semiHidden="0" w:uiPriority="34" w:unhideWhenUsed="0" w:qFormat="1"/>
+    <w:lsdException w:name="Quote" w:semiHidden="0" w:uiPriority="29" w:unhideWhenUsed="0" w:qFormat="1"/>
+    <w:lsdException w:name="Intense Quote" w:semiHidden="0" w:uiPriority="30" w:unhideWhenUsed="0" w:qFormat="1"/>
+    <w:lsdException w:name="Medium List 2 Accent 1" w:semiHidden="0" w:uiPriority="66" w:unhideWhenUsed="0"/>
+    <w:lsdException w:name="Medium Grid 1 Accent 1" w:semiHidden="0" w:uiPriority="67" w:unhideWhenUsed="0"/>
+    <w:lsdException w:name="Medium Grid 2 Accent 1" w:semiHidden="0" w:uiPriority="68" w:unhideWhenUsed="0"/>
+    <w:lsdException w:name="Medium Grid 3 Accent 1" w:semiHidden="0" w:uiPriority="69" w:unhideWhenUsed="0"/>
+    <w:lsdException w:name="Dark List Accent 1" w:semiHidden="0" w:uiPriority="70" w:unhideWhenUsed="0"/>
+    <w:lsdException w:name="Colorful Shading Accent 1" w:semiHidden="0" w:uiPriority="71" w:unhideWhenUsed="0"/>
+    <w:lsdException w:name="Colorful List Accent 1" w:semiHidden="0" w:uiPriority="72" w:unhideWhenUsed="0"/>
+    <w:lsdException w:name="Colorful Grid Accent 1" w:semiHidden="0" w:uiPriority="73" w:unhideWhenUsed="0"/>
+    <w:lsdException w:name="Light Shading Accent 2" w:semiHidden="0" w:uiPriority="60" w:unhideWhenUsed="0"/>
+    <w:lsdException w:name="Light List Accent 2" w:semiHidden="0" w:uiPriority="61" w:unhideWhenUsed="0"/>
+    <w:lsdException w:name="Light Grid Accent 2" w:semiHidden="0" w:uiPriority="62" w:unhideWhenUsed="0"/>
+    <w:lsdException w:name="Medium Shading 1 Accent 2" w:semiHidden="0" w:uiPriority="63" w:unhideWhenUsed="0"/>
+    <w:lsdException w:name="Medium Shading 2 Accent 2" w:semiHidden="0" w:uiPriority="64" w:unhideWhenUsed="0"/>
+    <w:lsdException w:name="Medium List 1 Accent 2" w:semiHidden="0" w:uiPriority="65" w:unhideWhenUsed="0"/>
+    <w:lsdException w:name="Medium List 2 Accent 2" w:semiHidden="0" w:uiPriority="66" w:unhideWhenUsed="0"/>
+    <w:lsdException w:name="Medium Grid 1 Accent 2" w:semiHidden="0" w:uiPriority="67" w:unhideWhenUsed="0"/>
+    <w:lsdException w:name="Medium Grid 2 Accent 2" w:semiHidden="0" w:uiPriority="68" w:unhideWhenUsed="0"/>
+    <w:lsdException w:name="Medium Grid 3 Accent 2" w:semiHidden="0" w:uiPriority="69" w:unhideWhenUsed="0"/>
+    <w:lsdException w:name="Dark List Accent 2" w:semiHidden="0" w:uiPriority="70" w:unhideWhenUsed="0"/>
+    <w:lsdException w:name="Colorful Shading Accent 2" w:semiHidden="0" w:uiPriority="71" w:unhideWhenUsed="0"/>
+    <w:lsdException w:name="Colorful List Accent 2" w:semiHidden="0" w:uiPriority="72" w:unhideWhenUsed="0"/>
+    <w:lsdException w:name="Colorful Grid Accent 2" w:semiHidden="0" w:uiPriority="73" w:unhideWhenUsed="0"/>
+    <w:lsdException w:name="Light Shading Accent 3" w:semiHidden="0" w:uiPriority="60" w:unhideWhenUsed="0"/>
+    <w:lsdException w:name="Light List Accent 3" w:semiHidden="0" w:uiPriority="61" w:unhideWhenUsed="0"/>
+    <w:lsdException w:name="Light Grid Accent 3" w:semiHidden="0" w:uiPriority="62" w:unhideWhenUsed="0"/>
+    <w:lsdException w:name="Medium Shading 1 Accent 3" w:semiHidden="0" w:uiPriority="63" w:unhideWhenUsed="0"/>
+    <w:lsdException w:name="Medium Shading 2 Accent 3" w:semiHidden="0" w:uiPriority="64" w:unhideWhenUsed="0"/>
+    <w:lsdException w:name="Medium List 1 Accent 3" w:semiHidden="0" w:uiPriority="65" w:unhideWhenUsed="0"/>
+    <w:lsdException w:name="Medium List 2 Accent 3" w:semiHidden="0" w:uiPriority="66" w:unhideWhenUsed="0"/>
+    <w:lsdException w:name="Medium Grid 1 Accent 3" w:semiHidden="0" w:uiPriority="67" w:unhideWhenUsed="0"/>
+    <w:lsdException w:name="Medium Grid 2 Accent 3" w:semiHidden="0" w:uiPriority="68" w:unhideWhenUsed="0"/>
+    <w:lsdException w:name="Medium Grid 3 Accent 3" w:semiHidden="0" w:uiPriority="69" w:unhideWhenUsed="0"/>
+    <w:lsdException w:name="Dark List Accent 3" w:semiHidden="0" w:uiPriority="70" w:unhideWhenUsed="0"/>
+    <w:lsdException w:name="Colorful Shading Accent 3" w:semiHidden="0" w:uiPriority="71" w:unhideWhenUsed="0"/>
+    <w:lsdException w:name="Colorful List Accent 3" w:semiHidden="0" w:uiPriority="72" w:unhideWhenUsed="0"/>
+    <w:lsdException w:name="Colorful Grid Accent 3" w:semiHidden="0" w:uiPriority="73" w:unhideWhenUsed="0"/>
+    <w:lsdException w:name="Light Shading Accent 4" w:semiHidden="0" w:uiPriority="60" w:unhideWhenUsed="0"/>
+    <w:lsdException w:name="Light List Accent 4" w:semiHidden="0" w:uiPriority="61" w:unhideWhenUsed="0"/>
+    <w:lsdException w:name="Light Grid Accent 4" w:semiHidden="0" w:uiPriority="62" w:unhideWhenUsed="0"/>
+    <w:lsdException w:name="Medium Shading 1 Accent 4" w:semiHidden="0" w:uiPriority="63" w:unhideWhenUsed="0"/>
+    <w:lsdException w:name="Medium Shading 2 Accent 4" w:semiHidden="0" w:uiPriority="64" w:unhideWhenUsed="0"/>
+    <w:lsdException w:name="Medium List 1 Accent 4" w:semiHidden="0" w:uiPriority="65" w:unhideWhenUsed="0"/>
+    <w:lsdException w:name="Medium List 2 Accent 4" w:semiHidden="0" w:uiPriority="66" w:unhideWhenUsed="0"/>
+    <w:lsdException w:name="Medium Grid 1 Accent 4" w:semiHidden="0" w:uiPriority="67" w:unhideWhenUsed="0"/>
+    <w:lsdException w:name="Medium Grid 2 Accent 4" w:semiHidden="0" w:uiPriority="68" w:unhideWhenUsed="0"/>
+    <w:lsdException w:name="Medium Grid 3 Accent 4" w:semiHidden="0" w:uiPriority="69" w:unhideWhenUsed="0"/>
+    <w:lsdException w:name="Dark List Accent 4" w:semiHidden="0" w:uiPriority="70" w:unhideWhenUsed="0"/>
+    <w:lsdException w:name="Colorful Shading Accent 4" w:semiHidden="0" w:uiPriority="71" w:unhideWhenUsed="0"/>
+    <w:lsdException w:name="Colorful List Accent 4" w:semiHidden="0" w:uiPriority="72" w:unhideWhenUsed="0"/>
+    <w:lsdException w:name="Colorful Grid Accent 4" w:semiHidden="0" w:uiPriority="73" w:unhideWhenUsed="0"/>
+    <w:lsdException w:name="Light Shading Accent 5" w:semiHidden="0" w:uiPriority="60" w:unhideWhenUsed="0"/>
+    <w:lsdException w:name="Light List Accent 5" w:semiHidden="0" w:uiPriority="61" w:unhideWhenUsed="0"/>
+    <w:lsdException w:name="Light Grid Accent 5" w:semiHidden="0" w:uiPriority="62" w:unhideWhenUsed="0"/>
+    <w:lsdException w:name="Medium Shading 1 Accent 5" w:semiHidden="0" w:uiPriority="63" w:unhideWhenUsed="0"/>
+    <w:lsdException w:name="Medium Shading 2 Accent 5" w:semiHidden="0" w:uiPriority="64" w:unhideWhenUsed="0"/>
+    <w:lsdException w:name="Medium List 1 Accent 5" w:semiHidden="0" w:uiPriority="65" w:unhideWhenUsed="0"/>
+    <w:lsdException w:name="Medium List 2 Accent 5" w:semiHidden="0" w:uiPriority="66" w:unhideWhenUsed="0"/>
+    <w:lsdException w:name="Medium Grid 1 Accent 5" w:semiHidden="0" w:uiPriority="67" w:unhideWhenUsed="0"/>
+    <w:lsdException w:name="Medium Grid 2 Accent 5" w:semiHidden="0" w:uiPriority="68" w:unhideWhenUsed="0"/>
+    <w:lsdException w:name="Medium Grid 3 Accent 5" w:semiHidden="0" w:uiPriority="69" w:unhideWhenUsed="0"/>
+    <w:lsdException w:name="Dark List Accent 5" w:semiHidden="0" w:uiPriority="70" w:unhideWhenUsed="0"/>
+    <w:lsdException w:name="Colorful Shading Accent 5" w:semiHidden="0" w:uiPriority="71" w:unhideWhenUsed="0"/>
+    <w:lsdException w:name="Colorful List Accent 5" w:semiHidden="0" w:uiPriority="72" w:unhideWhenUsed="0"/>
+    <w:lsdException w:name="Colorful Grid Accent 5" w:semiHidden="0" w:uiPriority="73" w:unhideWhenUsed="0"/>
+    <w:lsdException w:name="Light Shading Accent 6" w:semiHidden="0" w:uiPriority="60" w:unhideWhenUsed="0"/>
+    <w:lsdException w:name="Light List Accent 6" w:semiHidden="0" w:uiPriority="61" w:unhideWhenUsed="0"/>
+    <w:lsdException w:name="Light Grid Accent 6" w:semiHidden="0" w:uiPriority="62" w:unhideWhenUsed="0"/>
+    <w:lsdException w:name="Medium Shading 1 Accent 6" w:semiHidden="0" w:uiPriority="63" w:unhideWhenUsed="0"/>
+    <w:lsdException w:name="Medium Shading 2 Accent 6" w:semiHidden="0" w:uiPriority="64" w:unhideWhenUsed="0"/>
+    <w:lsdException w:name="Medium List 1 Accent 6" w:semiHidden="0" w:uiPriority="65" w:unhideWhenUsed="0"/>
+    <w:lsdException w:name="Medium List 2 Accent 6" w:semiHidden="0" w:uiPriority="66" w:unhideWhenUsed="0"/>
+    <w:lsdException w:name="Medium Grid 1 Accent 6" w:semiHidden="0" w:uiPriority="67" w:unhideWhenUsed="0"/>
+    <w:lsdException w:name="Medium Grid 2 Accent 6" w:semiHidden="0" w:uiPriority="68" w:unhideWhenUsed="0"/>
+    <w:lsdException w:name="Medium Grid 3 Accent 6" w:semiHidden="0" w:uiPriority="69" w:unhideWhenUsed="0"/>
+    <w:lsdException w:name="Dark List Accent 6" w:semiHidden="0" w:uiPriority="70" w:unhideWhenUsed="0"/>
+    <w:lsdException w:name="Colorful Shading Accent 6" w:semiHidden="0" w:uiPriority="71" w:unhideWhenUsed="0"/>
+    <w:lsdException w:name="Colorful List Accent 6" w:semiHidden="0" w:uiPriority="72" w:unhideWhenUsed="0"/>
+    <w:lsdException w:name="Colorful Grid Accent 6" w:semiHidden="0" w:uiPriority="73" w:unhideWhenUsed="0"/>
+    <w:lsdException w:name="Subtle Emphasis" w:semiHidden="0" w:uiPriority="19" w:unhideWhenUsed="0" w:qFormat="1"/>
+    <w:lsdException w:name="Intense Emphasis" w:semiHidden="0" w:uiPriority="21" w:unhideWhenUsed="0" w:qFormat="1"/>
+    <w:lsdException w:name="Subtle Reference" w:semiHidden="0" w:uiPriority="31" w:unhideWhenUsed="0" w:qFormat="1"/>
+    <w:lsdException w:name="Intense Reference" w:semiHidden="0" w:uiPriority="32" w:unhideWhenUsed="0" w:qFormat="1"/>
+    <w:lsdException w:name="Book Title" w:semiHidden="0" w:uiPriority="33" w:unhideWhenUsed="0" w:qFormat="1"/>
+    <w:lsdException w:name="Bibliography" w:uiPriority="37"/>
+    <w:lsdException w:name="TOC Heading" w:uiPriority="39" w:qFormat="1"/>
   </w:latentStyles>
   <w:style w:type="paragraph" w:default="1" w:styleId="Normal">
     <w:name w:val="Normal"/>
@@ -1020,7 +1467,7 @@
     </a:clrScheme>
     <a:fontScheme name="Office">
       <a:majorFont>
-        <a:latin typeface="Aptos Display" panose="02110004020202020204"/>
+        <a:latin typeface="Aptos Display"/>
         <a:ea typeface=""/>
         <a:cs typeface=""/>
         <a:font script="Jpan" typeface="ＭＳ ゴシック"/>
@@ -1055,7 +1502,7 @@
         <a:font script="Geor" typeface="Sylfaen"/>
       </a:majorFont>
       <a:minorFont>
-        <a:latin typeface="Aptos" panose="02110004020202020204"/>
+        <a:latin typeface="Aptos"/>
         <a:ea typeface=""/>
         <a:cs typeface=""/>
         <a:font script="Jpan" typeface="ＭＳ 明朝"/>
@@ -1232,7 +1679,7 @@
   <a:extraClrSchemeLst/>
   <a:extLst>
     <a:ext uri="{05A4C25C-085E-4340-85A3-A5531E510DB2}">
-      <thm15:themeFamily xmlns:thm15="http://schemas.microsoft.com/office/thememl/2012/main" name="Office Theme" id="{62F939B6-93AF-4DB8-9C6B-D6C7DFDC589F}" vid="{4A3C46E8-61CC-4603-A589-7422A47A8E4A}"/>
+      <thm15:themeFamily xmlns:thm15="http://schemas.microsoft.com/office/thememl/2012/main" xmlns="" name="Office Theme" id="{62F939B6-93AF-4DB8-9C6B-D6C7DFDC589F}" vid="{4A3C46E8-61CC-4603-A589-7422A47A8E4A}"/>
     </a:ext>
   </a:extLst>
 </a:theme>

</xml_diff>